<commit_message>
Standardized output. Edited and added some test cases. Comments. Continuing Analysis
</commit_message>
<xml_diff>
--- a/assignment4/Assignment IV.docx
+++ b/assignment4/Assignment IV.docx
@@ -66,31 +66,13 @@
           <w:szCs w:val="30"/>
         </w:rPr>
       </w:pPr>
-      <w:proofErr w:type="spellStart"/>
       <w:r>
         <w:rPr>
           <w:sz w:val="30"/>
           <w:szCs w:val="30"/>
         </w:rPr>
-        <w:t>Hari</w:t>
-      </w:r>
-      <w:proofErr w:type="spellEnd"/>
-      <w:r>
-        <w:rPr>
-          <w:sz w:val="30"/>
-          <w:szCs w:val="30"/>
-        </w:rPr>
-        <w:t xml:space="preserve"> </w:t>
-      </w:r>
-      <w:proofErr w:type="spellStart"/>
-      <w:r>
-        <w:rPr>
-          <w:sz w:val="30"/>
-          <w:szCs w:val="30"/>
-        </w:rPr>
-        <w:t>Kosuru</w:t>
-      </w:r>
-      <w:proofErr w:type="spellEnd"/>
+        <w:t>Hari Kosuru</w:t>
+      </w:r>
       <w:r>
         <w:rPr>
           <w:sz w:val="30"/>
@@ -646,13 +628,6 @@
     </w:p>
     <w:p>
       <w:pPr>
-        <w:rPr>
-          <w:sz w:val="24"/>
-        </w:rPr>
-      </w:pPr>
-    </w:p>
-    <w:p>
-      <w:pPr>
         <w:pStyle w:val="ListParagraph"/>
         <w:numPr>
           <w:ilvl w:val="0"/>
@@ -670,11 +645,1434 @@
         </w:rPr>
         <w:t>Use-Case Diagram</w:t>
       </w:r>
+    </w:p>
+    <w:tbl>
+      <w:tblPr>
+        <w:tblStyle w:val="TableGrid"/>
+        <w:tblpPr w:leftFromText="180" w:rightFromText="180" w:vertAnchor="page" w:horzAnchor="margin" w:tblpXSpec="right" w:tblpY="1426"/>
+        <w:tblW w:w="0" w:type="auto"/>
+        <w:tblLook w:val="04A0" w:firstRow="1" w:lastRow="0" w:firstColumn="1" w:lastColumn="0" w:noHBand="0" w:noVBand="1"/>
+      </w:tblPr>
+      <w:tblGrid>
+        <w:gridCol w:w="2548"/>
+      </w:tblGrid>
+      <w:tr>
+        <w:trPr>
+          <w:trHeight w:val="614"/>
+        </w:trPr>
+        <w:tc>
+          <w:tcPr>
+            <w:tcW w:w="2548" w:type="dxa"/>
+          </w:tcPr>
+          <w:p>
+            <w:pPr>
+              <w:pStyle w:val="ListParagraph"/>
+              <w:numPr>
+                <w:ilvl w:val="0"/>
+                <w:numId w:val="1"/>
+              </w:numPr>
+              <w:jc w:val="center"/>
+            </w:pPr>
+          </w:p>
+          <w:p>
+            <w:pPr>
+              <w:pStyle w:val="ListParagraph"/>
+              <w:numPr>
+                <w:ilvl w:val="0"/>
+                <w:numId w:val="1"/>
+              </w:numPr>
+              <w:jc w:val="center"/>
+            </w:pPr>
+            <w:r>
+              <w:t>Groceries</w:t>
+            </w:r>
+          </w:p>
+        </w:tc>
+      </w:tr>
+      <w:tr>
+        <w:trPr>
+          <w:trHeight w:val="1196"/>
+        </w:trPr>
+        <w:tc>
+          <w:tcPr>
+            <w:tcW w:w="2548" w:type="dxa"/>
+          </w:tcPr>
+          <w:p>
+            <w:r>
+              <w:t>Protected:</w:t>
+            </w:r>
+          </w:p>
+          <w:p>
+            <w:r>
+              <w:t>&lt;Inherited fields&gt;</w:t>
+            </w:r>
+          </w:p>
+          <w:p>
+            <w:r>
+              <w:t>Boolean perishable</w:t>
+            </w:r>
+          </w:p>
+          <w:p/>
+        </w:tc>
+      </w:tr>
+      <w:tr>
+        <w:trPr>
+          <w:trHeight w:val="1267"/>
+        </w:trPr>
+        <w:tc>
+          <w:tcPr>
+            <w:tcW w:w="2548" w:type="dxa"/>
+          </w:tcPr>
+          <w:p>
+            <w:proofErr w:type="spellStart"/>
+            <w:r>
+              <w:t>CalculatePrice</w:t>
+            </w:r>
+            <w:proofErr w:type="spellEnd"/>
+            <w:r>
+              <w:t>():</w:t>
+            </w:r>
+          </w:p>
+          <w:p>
+            <w:r>
+              <w:t xml:space="preserve">   Uses: price, weight,</w:t>
+            </w:r>
+            <w:r>
+              <w:t xml:space="preserve">  </w:t>
+            </w:r>
+            <w:r>
+              <w:t xml:space="preserve">     </w:t>
+            </w:r>
+            <w:r>
+              <w:rPr>
+                <w:color w:val="FFFFFF" w:themeColor="background1"/>
+              </w:rPr>
+              <w:t xml:space="preserve">q </w:t>
+            </w:r>
+            <w:r>
+              <w:t xml:space="preserve">          quantity,    </w:t>
+            </w:r>
+            <w:r>
+              <w:t xml:space="preserve">    </w:t>
+            </w:r>
+            <w:r>
+              <w:t xml:space="preserve">         </w:t>
+            </w:r>
+            <w:r>
+              <w:rPr>
+                <w:color w:val="FFFFFF" w:themeColor="background1"/>
+              </w:rPr>
+              <w:t xml:space="preserve">I  </w:t>
+            </w:r>
+            <w:r>
+              <w:t xml:space="preserve">          perishable</w:t>
+            </w:r>
+          </w:p>
+        </w:tc>
+      </w:tr>
+    </w:tbl>
+    <w:p>
+      <w:pPr>
+        <w:tabs>
+          <w:tab w:val="left" w:pos="3150"/>
+        </w:tabs>
+        <w:jc w:val="center"/>
+      </w:pPr>
       <w:bookmarkStart w:id="0" w:name="_GoBack"/>
       <w:bookmarkEnd w:id="0"/>
     </w:p>
-    <w:p>
-      <w:pPr>
+    <w:tbl>
+      <w:tblPr>
+        <w:tblStyle w:val="TableGrid"/>
+        <w:tblpPr w:leftFromText="180" w:rightFromText="180" w:vertAnchor="page" w:horzAnchor="page" w:tblpX="1813" w:tblpY="1891"/>
+        <w:tblW w:w="0" w:type="auto"/>
+        <w:tblLook w:val="04A0" w:firstRow="1" w:lastRow="0" w:firstColumn="1" w:lastColumn="0" w:noHBand="0" w:noVBand="1"/>
+      </w:tblPr>
+      <w:tblGrid>
+        <w:gridCol w:w="3090"/>
+      </w:tblGrid>
+      <w:tr>
+        <w:trPr>
+          <w:trHeight w:val="819"/>
+        </w:trPr>
+        <w:tc>
+          <w:tcPr>
+            <w:tcW w:w="3090" w:type="dxa"/>
+          </w:tcPr>
+          <w:p>
+            <w:pPr>
+              <w:jc w:val="center"/>
+            </w:pPr>
+          </w:p>
+          <w:p>
+            <w:pPr>
+              <w:jc w:val="center"/>
+            </w:pPr>
+            <w:r>
+              <w:t>Item</w:t>
+            </w:r>
+          </w:p>
+        </w:tc>
+      </w:tr>
+      <w:tr>
+        <w:trPr>
+          <w:trHeight w:val="1597"/>
+        </w:trPr>
+        <w:tc>
+          <w:tcPr>
+            <w:tcW w:w="3090" w:type="dxa"/>
+          </w:tcPr>
+          <w:p>
+            <w:r>
+              <w:rPr>
+                <w:noProof/>
+              </w:rPr>
+              <mc:AlternateContent>
+                <mc:Choice Requires="wps">
+                  <w:drawing>
+                    <wp:anchor distT="0" distB="0" distL="114300" distR="114300" simplePos="0" relativeHeight="251659264" behindDoc="0" locked="0" layoutInCell="1" allowOverlap="1" wp14:anchorId="1A3A0A80" wp14:editId="3FB19E20">
+                      <wp:simplePos x="0" y="0"/>
+                      <wp:positionH relativeFrom="column">
+                        <wp:posOffset>1592580</wp:posOffset>
+                      </wp:positionH>
+                      <wp:positionV relativeFrom="paragraph">
+                        <wp:posOffset>29211</wp:posOffset>
+                      </wp:positionV>
+                      <wp:extent cx="238125" cy="914400"/>
+                      <wp:effectExtent l="0" t="0" r="28575" b="19050"/>
+                      <wp:wrapNone/>
+                      <wp:docPr id="8" name="Right Brace 8"/>
+                      <wp:cNvGraphicFramePr/>
+                      <a:graphic xmlns:a="http://schemas.openxmlformats.org/drawingml/2006/main">
+                        <a:graphicData uri="http://schemas.microsoft.com/office/word/2010/wordprocessingShape">
+                          <wps:wsp>
+                            <wps:cNvSpPr/>
+                            <wps:spPr>
+                              <a:xfrm>
+                                <a:off x="0" y="0"/>
+                                <a:ext cx="238125" cy="914400"/>
+                              </a:xfrm>
+                              <a:prstGeom prst="rightBrace">
+                                <a:avLst/>
+                              </a:prstGeom>
+                            </wps:spPr>
+                            <wps:style>
+                              <a:lnRef idx="1">
+                                <a:schemeClr val="dk1"/>
+                              </a:lnRef>
+                              <a:fillRef idx="0">
+                                <a:schemeClr val="dk1"/>
+                              </a:fillRef>
+                              <a:effectRef idx="0">
+                                <a:schemeClr val="dk1"/>
+                              </a:effectRef>
+                              <a:fontRef idx="minor">
+                                <a:schemeClr val="tx1"/>
+                              </a:fontRef>
+                            </wps:style>
+                            <wps:bodyPr rot="0" spcFirstLastPara="0" vertOverflow="overflow" horzOverflow="overflow" vert="horz" wrap="square" lIns="91440" tIns="45720" rIns="91440" bIns="45720" numCol="1" spcCol="0" rtlCol="0" fromWordArt="0" anchor="ctr" anchorCtr="0" forceAA="0" compatLnSpc="1">
+                              <a:prstTxWarp prst="textNoShape">
+                                <a:avLst/>
+                              </a:prstTxWarp>
+                              <a:noAutofit/>
+                            </wps:bodyPr>
+                          </wps:wsp>
+                        </a:graphicData>
+                      </a:graphic>
+                      <wp14:sizeRelV relativeFrom="margin">
+                        <wp14:pctHeight>0</wp14:pctHeight>
+                      </wp14:sizeRelV>
+                    </wp:anchor>
+                  </w:drawing>
+                </mc:Choice>
+                <mc:Fallback>
+                  <w:pict>
+                    <v:shapetype id="_x0000_t88" coordsize="21600,21600" o:spt="88" adj="1800,10800" path="m,qx10800@0l10800@2qy21600@11,10800@3l10800@1qy,21600e" filled="f">
+                      <v:formulas>
+                        <v:f eqn="val #0"/>
+                        <v:f eqn="sum 21600 0 #0"/>
+                        <v:f eqn="sum #1 0 #0"/>
+                        <v:f eqn="sum #1 #0 0"/>
+                        <v:f eqn="prod #0 9598 32768"/>
+                        <v:f eqn="sum 21600 0 @4"/>
+                        <v:f eqn="sum 21600 0 #1"/>
+                        <v:f eqn="min #1 @6"/>
+                        <v:f eqn="prod @7 1 2"/>
+                        <v:f eqn="prod #0 2 1"/>
+                        <v:f eqn="sum 21600 0 @9"/>
+                        <v:f eqn="val #1"/>
+                      </v:formulas>
+                      <v:path arrowok="t" o:connecttype="custom" o:connectlocs="0,0;21600,@11;0,21600" textboxrect="0,@4,7637,@5"/>
+                      <v:handles>
+                        <v:h position="center,#0" yrange="0,@8"/>
+                        <v:h position="bottomRight,#1" yrange="@9,@10"/>
+                      </v:handles>
+                    </v:shapetype>
+                    <v:shape id="Right Brace 8" o:spid="_x0000_s1026" type="#_x0000_t88" style="position:absolute;margin-left:125.4pt;margin-top:2.3pt;width:18.75pt;height:1in;z-index:251659264;visibility:visible;mso-wrap-style:square;mso-height-percent:0;mso-wrap-distance-left:9pt;mso-wrap-distance-top:0;mso-wrap-distance-right:9pt;mso-wrap-distance-bottom:0;mso-position-horizontal:absolute;mso-position-horizontal-relative:text;mso-position-vertical:absolute;mso-position-vertical-relative:text;mso-height-percent:0;mso-height-relative:margin;v-text-anchor:middle" o:gfxdata="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" adj="469" strokecolor="black [3040]"/>
+                  </w:pict>
+                </mc:Fallback>
+              </mc:AlternateContent>
+            </w:r>
+            <w:r>
+              <w:t>Protected:</w:t>
+            </w:r>
+          </w:p>
+          <w:p>
+            <w:r>
+              <w:t xml:space="preserve">   String name</w:t>
+            </w:r>
+          </w:p>
+          <w:p>
+            <w:r>
+              <w:t xml:space="preserve">   Float price</w:t>
+            </w:r>
+          </w:p>
+          <w:p>
+            <w:r>
+              <w:t xml:space="preserve">   Long quantity</w:t>
+            </w:r>
+          </w:p>
+          <w:p>
+            <w:r>
+              <w:t xml:space="preserve">   Long weight</w:t>
+            </w:r>
+          </w:p>
+          <w:p>
+            <w:r>
+              <w:t xml:space="preserve">   Boolean shipping</w:t>
+            </w:r>
+          </w:p>
+        </w:tc>
+      </w:tr>
+      <w:tr>
+        <w:trPr>
+          <w:trHeight w:val="1691"/>
+        </w:trPr>
+        <w:tc>
+          <w:tcPr>
+            <w:tcW w:w="3090" w:type="dxa"/>
+          </w:tcPr>
+          <w:p>
+            <w:proofErr w:type="spellStart"/>
+            <w:r>
+              <w:lastRenderedPageBreak/>
+              <w:t>CalculatePrice</w:t>
+            </w:r>
+            <w:proofErr w:type="spellEnd"/>
+            <w:r>
+              <w:t>():</w:t>
+            </w:r>
+          </w:p>
+          <w:p>
+            <w:r>
+              <w:t xml:space="preserve">  Uses: price, weight,              </w:t>
+            </w:r>
+            <w:r>
+              <w:rPr>
+                <w:color w:val="FFFFFF" w:themeColor="background1"/>
+              </w:rPr>
+              <w:t xml:space="preserve">q </w:t>
+            </w:r>
+            <w:r>
+              <w:t xml:space="preserve">          quantity</w:t>
+            </w:r>
+          </w:p>
+        </w:tc>
+      </w:tr>
+    </w:tbl>
+    <w:p/>
+    <w:p>
+      <w:r>
+        <w:rPr>
+          <w:noProof/>
+        </w:rPr>
+        <mc:AlternateContent>
+          <mc:Choice Requires="wps">
+            <w:drawing>
+              <wp:anchor distT="0" distB="0" distL="114300" distR="114300" simplePos="0" relativeHeight="251661312" behindDoc="0" locked="0" layoutInCell="1" allowOverlap="1" wp14:anchorId="1C0C125C" wp14:editId="16291A02">
+                <wp:simplePos x="0" y="0"/>
+                <wp:positionH relativeFrom="column">
+                  <wp:posOffset>-8890</wp:posOffset>
+                </wp:positionH>
+                <wp:positionV relativeFrom="paragraph">
+                  <wp:posOffset>29846</wp:posOffset>
+                </wp:positionV>
+                <wp:extent cx="2133600" cy="657224"/>
+                <wp:effectExtent l="57150" t="76200" r="0" b="86360"/>
+                <wp:wrapNone/>
+                <wp:docPr id="3" name="Straight Arrow Connector 3"/>
+                <wp:cNvGraphicFramePr/>
+                <a:graphic xmlns:a="http://schemas.openxmlformats.org/drawingml/2006/main">
+                  <a:graphicData uri="http://schemas.microsoft.com/office/word/2010/wordprocessingShape">
+                    <wps:wsp>
+                      <wps:cNvCnPr/>
+                      <wps:spPr>
+                        <a:xfrm flipV="1">
+                          <a:off x="0" y="0"/>
+                          <a:ext cx="2133600" cy="657224"/>
+                        </a:xfrm>
+                        <a:prstGeom prst="straightConnector1">
+                          <a:avLst/>
+                        </a:prstGeom>
+                        <a:ln>
+                          <a:tailEnd type="arrow"/>
+                        </a:ln>
+                      </wps:spPr>
+                      <wps:style>
+                        <a:lnRef idx="3">
+                          <a:schemeClr val="dk1"/>
+                        </a:lnRef>
+                        <a:fillRef idx="0">
+                          <a:schemeClr val="dk1"/>
+                        </a:fillRef>
+                        <a:effectRef idx="2">
+                          <a:schemeClr val="dk1"/>
+                        </a:effectRef>
+                        <a:fontRef idx="minor">
+                          <a:schemeClr val="tx1"/>
+                        </a:fontRef>
+                      </wps:style>
+                      <wps:bodyPr/>
+                    </wps:wsp>
+                  </a:graphicData>
+                </a:graphic>
+                <wp14:sizeRelH relativeFrom="margin">
+                  <wp14:pctWidth>0</wp14:pctWidth>
+                </wp14:sizeRelH>
+                <wp14:sizeRelV relativeFrom="margin">
+                  <wp14:pctHeight>0</wp14:pctHeight>
+                </wp14:sizeRelV>
+              </wp:anchor>
+            </w:drawing>
+          </mc:Choice>
+          <mc:Fallback>
+            <w:pict>
+              <v:shapetype id="_x0000_t32" coordsize="21600,21600" o:spt="32" o:oned="t" path="m,l21600,21600e" filled="f">
+                <v:path arrowok="t" fillok="f" o:connecttype="none"/>
+                <o:lock v:ext="edit" shapetype="t"/>
+              </v:shapetype>
+              <v:shape id="Straight Arrow Connector 3" o:spid="_x0000_s1026" type="#_x0000_t32" style="position:absolute;margin-left:-.7pt;margin-top:2.35pt;width:168pt;height:51.75pt;flip:y;z-index:251661312;visibility:visible;mso-wrap-style:square;mso-width-percent:0;mso-height-percent:0;mso-wrap-distance-left:9pt;mso-wrap-distance-top:0;mso-wrap-distance-right:9pt;mso-wrap-distance-bottom:0;mso-position-horizontal:absolute;mso-position-horizontal-relative:text;mso-position-vertical:absolute;mso-position-vertical-relative:text;mso-width-percent:0;mso-height-percent:0;mso-width-relative:margin;mso-height-relative:margin" o:gfxdata="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" strokecolor="black [3200]" strokeweight="3pt">
+                <v:stroke endarrow="open"/>
+                <v:shadow on="t" color="black" opacity="22937f" origin=",.5" offset="0,.63889mm"/>
+              </v:shape>
+            </w:pict>
+          </mc:Fallback>
+        </mc:AlternateContent>
+      </w:r>
+    </w:p>
+    <w:p/>
+    <w:p>
+      <w:r>
+        <w:rPr>
+          <w:noProof/>
+        </w:rPr>
+        <mc:AlternateContent>
+          <mc:Choice Requires="wps">
+            <w:drawing>
+              <wp:anchor distT="0" distB="0" distL="114300" distR="114300" simplePos="0" relativeHeight="251660288" behindDoc="0" locked="0" layoutInCell="1" allowOverlap="1" wp14:anchorId="41D77640" wp14:editId="01E03F95">
+                <wp:simplePos x="0" y="0"/>
+                <wp:positionH relativeFrom="column">
+                  <wp:posOffset>-8890</wp:posOffset>
+                </wp:positionH>
+                <wp:positionV relativeFrom="paragraph">
+                  <wp:posOffset>98425</wp:posOffset>
+                </wp:positionV>
+                <wp:extent cx="2076450" cy="1390650"/>
+                <wp:effectExtent l="57150" t="38100" r="57150" b="95250"/>
+                <wp:wrapNone/>
+                <wp:docPr id="9" name="Straight Arrow Connector 9"/>
+                <wp:cNvGraphicFramePr/>
+                <a:graphic xmlns:a="http://schemas.openxmlformats.org/drawingml/2006/main">
+                  <a:graphicData uri="http://schemas.microsoft.com/office/word/2010/wordprocessingShape">
+                    <wps:wsp>
+                      <wps:cNvCnPr/>
+                      <wps:spPr>
+                        <a:xfrm>
+                          <a:off x="0" y="0"/>
+                          <a:ext cx="2076450" cy="1390650"/>
+                        </a:xfrm>
+                        <a:prstGeom prst="straightConnector1">
+                          <a:avLst/>
+                        </a:prstGeom>
+                        <a:ln>
+                          <a:tailEnd type="arrow"/>
+                        </a:ln>
+                      </wps:spPr>
+                      <wps:style>
+                        <a:lnRef idx="3">
+                          <a:schemeClr val="dk1"/>
+                        </a:lnRef>
+                        <a:fillRef idx="0">
+                          <a:schemeClr val="dk1"/>
+                        </a:fillRef>
+                        <a:effectRef idx="2">
+                          <a:schemeClr val="dk1"/>
+                        </a:effectRef>
+                        <a:fontRef idx="minor">
+                          <a:schemeClr val="tx1"/>
+                        </a:fontRef>
+                      </wps:style>
+                      <wps:bodyPr/>
+                    </wps:wsp>
+                  </a:graphicData>
+                </a:graphic>
+                <wp14:sizeRelH relativeFrom="margin">
+                  <wp14:pctWidth>0</wp14:pctWidth>
+                </wp14:sizeRelH>
+                <wp14:sizeRelV relativeFrom="margin">
+                  <wp14:pctHeight>0</wp14:pctHeight>
+                </wp14:sizeRelV>
+              </wp:anchor>
+            </w:drawing>
+          </mc:Choice>
+          <mc:Fallback>
+            <w:pict>
+              <v:shape id="Straight Arrow Connector 9" o:spid="_x0000_s1026" type="#_x0000_t32" style="position:absolute;margin-left:-.7pt;margin-top:7.75pt;width:163.5pt;height:109.5pt;z-index:251660288;visibility:visible;mso-wrap-style:square;mso-width-percent:0;mso-height-percent:0;mso-wrap-distance-left:9pt;mso-wrap-distance-top:0;mso-wrap-distance-right:9pt;mso-wrap-distance-bottom:0;mso-position-horizontal:absolute;mso-position-horizontal-relative:text;mso-position-vertical:absolute;mso-position-vertical-relative:text;mso-width-percent:0;mso-height-percent:0;mso-width-relative:margin;mso-height-relative:margin" o:gfxdata="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" strokecolor="black [3200]" strokeweight="3pt">
+                <v:stroke endarrow="open"/>
+                <v:shadow on="t" color="black" opacity="22937f" origin=",.5" offset="0,.63889mm"/>
+              </v:shape>
+            </w:pict>
+          </mc:Fallback>
+        </mc:AlternateContent>
+      </w:r>
+      <w:r>
+        <w:rPr>
+          <w:noProof/>
+        </w:rPr>
+        <mc:AlternateContent>
+          <mc:Choice Requires="wps">
+            <w:drawing>
+              <wp:anchor distT="0" distB="0" distL="114300" distR="114300" simplePos="0" relativeHeight="251662336" behindDoc="0" locked="0" layoutInCell="1" allowOverlap="1" wp14:anchorId="12F3F1CD" wp14:editId="33900192">
+                <wp:simplePos x="0" y="0"/>
+                <wp:positionH relativeFrom="column">
+                  <wp:posOffset>-8890</wp:posOffset>
+                </wp:positionH>
+                <wp:positionV relativeFrom="paragraph">
+                  <wp:posOffset>169545</wp:posOffset>
+                </wp:positionV>
+                <wp:extent cx="2019300" cy="3705225"/>
+                <wp:effectExtent l="57150" t="38100" r="76200" b="85725"/>
+                <wp:wrapNone/>
+                <wp:docPr id="4" name="Straight Arrow Connector 4"/>
+                <wp:cNvGraphicFramePr/>
+                <a:graphic xmlns:a="http://schemas.openxmlformats.org/drawingml/2006/main">
+                  <a:graphicData uri="http://schemas.microsoft.com/office/word/2010/wordprocessingShape">
+                    <wps:wsp>
+                      <wps:cNvCnPr/>
+                      <wps:spPr>
+                        <a:xfrm>
+                          <a:off x="0" y="0"/>
+                          <a:ext cx="2019300" cy="3705225"/>
+                        </a:xfrm>
+                        <a:prstGeom prst="straightConnector1">
+                          <a:avLst/>
+                        </a:prstGeom>
+                        <a:ln>
+                          <a:tailEnd type="arrow"/>
+                        </a:ln>
+                      </wps:spPr>
+                      <wps:style>
+                        <a:lnRef idx="3">
+                          <a:schemeClr val="dk1"/>
+                        </a:lnRef>
+                        <a:fillRef idx="0">
+                          <a:schemeClr val="dk1"/>
+                        </a:fillRef>
+                        <a:effectRef idx="2">
+                          <a:schemeClr val="dk1"/>
+                        </a:effectRef>
+                        <a:fontRef idx="minor">
+                          <a:schemeClr val="tx1"/>
+                        </a:fontRef>
+                      </wps:style>
+                      <wps:bodyPr/>
+                    </wps:wsp>
+                  </a:graphicData>
+                </a:graphic>
+                <wp14:sizeRelH relativeFrom="margin">
+                  <wp14:pctWidth>0</wp14:pctWidth>
+                </wp14:sizeRelH>
+                <wp14:sizeRelV relativeFrom="margin">
+                  <wp14:pctHeight>0</wp14:pctHeight>
+                </wp14:sizeRelV>
+              </wp:anchor>
+            </w:drawing>
+          </mc:Choice>
+          <mc:Fallback>
+            <w:pict>
+              <v:shape id="Straight Arrow Connector 4" o:spid="_x0000_s1026" type="#_x0000_t32" style="position:absolute;margin-left:-.7pt;margin-top:13.35pt;width:159pt;height:291.75pt;z-index:251662336;visibility:visible;mso-wrap-style:square;mso-width-percent:0;mso-height-percent:0;mso-wrap-distance-left:9pt;mso-wrap-distance-top:0;mso-wrap-distance-right:9pt;mso-wrap-distance-bottom:0;mso-position-horizontal:absolute;mso-position-horizontal-relative:text;mso-position-vertical:absolute;mso-position-vertical-relative:text;mso-width-percent:0;mso-height-percent:0;mso-width-relative:margin;mso-height-relative:margin" o:gfxdata="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" strokecolor="black [3200]" strokeweight="3pt">
+                <v:stroke endarrow="open"/>
+                <v:shadow on="t" color="black" opacity="22937f" origin=",.5" offset="0,.63889mm"/>
+              </v:shape>
+            </w:pict>
+          </mc:Fallback>
+        </mc:AlternateContent>
+      </w:r>
+    </w:p>
+    <w:p/>
+    <w:tbl>
+      <w:tblPr>
+        <w:tblStyle w:val="TableGrid"/>
+        <w:tblpPr w:leftFromText="180" w:rightFromText="180" w:vertAnchor="page" w:horzAnchor="margin" w:tblpXSpec="right" w:tblpY="4891"/>
+        <w:tblW w:w="0" w:type="auto"/>
+        <w:tblLook w:val="04A0" w:firstRow="1" w:lastRow="0" w:firstColumn="1" w:lastColumn="0" w:noHBand="0" w:noVBand="1"/>
+      </w:tblPr>
+      <w:tblGrid>
+        <w:gridCol w:w="2548"/>
+      </w:tblGrid>
+      <w:tr>
+        <w:trPr>
+          <w:trHeight w:val="614"/>
+        </w:trPr>
+        <w:tc>
+          <w:tcPr>
+            <w:tcW w:w="2548" w:type="dxa"/>
+          </w:tcPr>
+          <w:p>
+            <w:pPr>
+              <w:jc w:val="center"/>
+            </w:pPr>
+          </w:p>
+          <w:p>
+            <w:pPr>
+              <w:jc w:val="center"/>
+            </w:pPr>
+            <w:r>
+              <w:t>Clothing</w:t>
+            </w:r>
+          </w:p>
+        </w:tc>
+      </w:tr>
+      <w:tr>
+        <w:trPr>
+          <w:trHeight w:val="1196"/>
+        </w:trPr>
+        <w:tc>
+          <w:tcPr>
+            <w:tcW w:w="2548" w:type="dxa"/>
+          </w:tcPr>
+          <w:p>
+            <w:r>
+              <w:t>Protected:</w:t>
+            </w:r>
+          </w:p>
+          <w:p>
+            <w:r>
+              <w:t>&lt;Inherited fields&gt;</w:t>
+            </w:r>
+          </w:p>
+          <w:p/>
+        </w:tc>
+      </w:tr>
+      <w:tr>
+        <w:trPr>
+          <w:trHeight w:val="1267"/>
+        </w:trPr>
+        <w:tc>
+          <w:tcPr>
+            <w:tcW w:w="2548" w:type="dxa"/>
+          </w:tcPr>
+          <w:p>
+            <w:proofErr w:type="spellStart"/>
+            <w:r>
+              <w:t>CalculatePrice</w:t>
+            </w:r>
+            <w:proofErr w:type="spellEnd"/>
+            <w:r>
+              <w:t>():</w:t>
+            </w:r>
+          </w:p>
+          <w:p>
+            <w:r>
+              <w:t xml:space="preserve">   Uses: price, weight,  </w:t>
+            </w:r>
+            <w:r>
+              <w:t xml:space="preserve">  </w:t>
+            </w:r>
+            <w:r>
+              <w:t xml:space="preserve">   </w:t>
+            </w:r>
+            <w:r>
+              <w:rPr>
+                <w:color w:val="FFFFFF" w:themeColor="background1"/>
+              </w:rPr>
+              <w:t xml:space="preserve">q </w:t>
+            </w:r>
+            <w:r>
+              <w:t xml:space="preserve">          quantity</w:t>
+            </w:r>
+          </w:p>
+        </w:tc>
+      </w:tr>
+    </w:tbl>
+    <w:p/>
+    <w:p/>
+    <w:tbl>
+      <w:tblPr>
+        <w:tblStyle w:val="TableGrid"/>
+        <w:tblpPr w:leftFromText="180" w:rightFromText="180" w:vertAnchor="page" w:horzAnchor="margin" w:tblpXSpec="right" w:tblpY="8806"/>
+        <w:tblW w:w="0" w:type="auto"/>
+        <w:tblLook w:val="04A0" w:firstRow="1" w:lastRow="0" w:firstColumn="1" w:lastColumn="0" w:noHBand="0" w:noVBand="1"/>
+      </w:tblPr>
+      <w:tblGrid>
+        <w:gridCol w:w="2548"/>
+      </w:tblGrid>
+      <w:tr>
+        <w:trPr>
+          <w:trHeight w:val="614"/>
+        </w:trPr>
+        <w:tc>
+          <w:tcPr>
+            <w:tcW w:w="2548" w:type="dxa"/>
+          </w:tcPr>
+          <w:p>
+            <w:pPr>
+              <w:jc w:val="center"/>
+            </w:pPr>
+          </w:p>
+          <w:p>
+            <w:pPr>
+              <w:jc w:val="center"/>
+            </w:pPr>
+            <w:r>
+              <w:t>Electronics</w:t>
+            </w:r>
+          </w:p>
+        </w:tc>
+      </w:tr>
+      <w:tr>
+        <w:trPr>
+          <w:trHeight w:val="1196"/>
+        </w:trPr>
+        <w:tc>
+          <w:tcPr>
+            <w:tcW w:w="2548" w:type="dxa"/>
+          </w:tcPr>
+          <w:p>
+            <w:r>
+              <w:t>Protected:</w:t>
+            </w:r>
+          </w:p>
+          <w:p>
+            <w:r>
+              <w:t>&lt;Inherited fields&gt;</w:t>
+            </w:r>
+          </w:p>
+          <w:p>
+            <w:r>
+              <w:t>Boolean fragile</w:t>
+            </w:r>
+          </w:p>
+          <w:p>
+            <w:r>
+              <w:t>String state</w:t>
+            </w:r>
+          </w:p>
+          <w:p/>
+        </w:tc>
+      </w:tr>
+      <w:tr>
+        <w:trPr>
+          <w:trHeight w:val="1267"/>
+        </w:trPr>
+        <w:tc>
+          <w:tcPr>
+            <w:tcW w:w="2548" w:type="dxa"/>
+          </w:tcPr>
+          <w:p>
+            <w:proofErr w:type="spellStart"/>
+            <w:r>
+              <w:t>CalculatePrice</w:t>
+            </w:r>
+            <w:proofErr w:type="spellEnd"/>
+            <w:r>
+              <w:t>():</w:t>
+            </w:r>
+          </w:p>
+          <w:p>
+            <w:r>
+              <w:t xml:space="preserve">   Uses: price, weight,   </w:t>
+            </w:r>
+            <w:r>
+              <w:t xml:space="preserve">  </w:t>
+            </w:r>
+            <w:r>
+              <w:t xml:space="preserve">  </w:t>
+            </w:r>
+            <w:r>
+              <w:rPr>
+                <w:color w:val="FFFFFF" w:themeColor="background1"/>
+              </w:rPr>
+              <w:t xml:space="preserve">q </w:t>
+            </w:r>
+            <w:r>
+              <w:t xml:space="preserve">          quantity,          </w:t>
+            </w:r>
+            <w:r>
+              <w:t xml:space="preserve">    </w:t>
+            </w:r>
+            <w:r>
+              <w:t xml:space="preserve">   </w:t>
+            </w:r>
+            <w:r>
+              <w:rPr>
+                <w:color w:val="FFFFFF" w:themeColor="background1"/>
+              </w:rPr>
+              <w:t xml:space="preserve">I  </w:t>
+            </w:r>
+            <w:r>
+              <w:t xml:space="preserve">          fragile, state</w:t>
+            </w:r>
+          </w:p>
+        </w:tc>
+      </w:tr>
+    </w:tbl>
+    <w:p/>
+    <w:tbl>
+      <w:tblPr>
+        <w:tblStyle w:val="TableGrid"/>
+        <w:tblpPr w:leftFromText="180" w:rightFromText="180" w:vertAnchor="page" w:horzAnchor="margin" w:tblpY="6181"/>
+        <w:tblW w:w="0" w:type="auto"/>
+        <w:tblLook w:val="04A0" w:firstRow="1" w:lastRow="0" w:firstColumn="1" w:lastColumn="0" w:noHBand="0" w:noVBand="1"/>
+      </w:tblPr>
+      <w:tblGrid>
+        <w:gridCol w:w="5688"/>
+      </w:tblGrid>
+      <w:tr>
+        <w:trPr>
+          <w:trHeight w:val="481"/>
+        </w:trPr>
+        <w:tc>
+          <w:tcPr>
+            <w:tcW w:w="5688" w:type="dxa"/>
+          </w:tcPr>
+          <w:p>
+            <w:pPr>
+              <w:jc w:val="center"/>
+            </w:pPr>
+            <w:r>
+              <w:t>A3Driver / Main</w:t>
+            </w:r>
+          </w:p>
+        </w:tc>
+      </w:tr>
+      <w:tr>
+        <w:trPr>
+          <w:trHeight w:val="1928"/>
+        </w:trPr>
+        <w:tc>
+          <w:tcPr>
+            <w:tcW w:w="5688" w:type="dxa"/>
+          </w:tcPr>
+          <w:p>
+            <w:r>
+              <w:t>Public:</w:t>
+            </w:r>
+          </w:p>
+          <w:p>
+            <w:r>
+              <w:t xml:space="preserve">   String filename</w:t>
+            </w:r>
+          </w:p>
+          <w:p>
+            <w:r>
+              <w:rPr>
+                <w:noProof/>
+              </w:rPr>
+              <mc:AlternateContent>
+                <mc:Choice Requires="wps">
+                  <w:drawing>
+                    <wp:anchor distT="0" distB="0" distL="114300" distR="114300" simplePos="0" relativeHeight="251663360" behindDoc="0" locked="0" layoutInCell="1" allowOverlap="1" wp14:anchorId="3698FC15" wp14:editId="260B7464">
+                      <wp:simplePos x="0" y="0"/>
+                      <wp:positionH relativeFrom="column">
+                        <wp:posOffset>1466850</wp:posOffset>
+                      </wp:positionH>
+                      <wp:positionV relativeFrom="paragraph">
+                        <wp:posOffset>160020</wp:posOffset>
+                      </wp:positionV>
+                      <wp:extent cx="3076575" cy="3705225"/>
+                      <wp:effectExtent l="57150" t="38100" r="47625" b="85725"/>
+                      <wp:wrapNone/>
+                      <wp:docPr id="6" name="Straight Arrow Connector 6"/>
+                      <wp:cNvGraphicFramePr/>
+                      <a:graphic xmlns:a="http://schemas.openxmlformats.org/drawingml/2006/main">
+                        <a:graphicData uri="http://schemas.microsoft.com/office/word/2010/wordprocessingShape">
+                          <wps:wsp>
+                            <wps:cNvCnPr/>
+                            <wps:spPr>
+                              <a:xfrm flipH="1" flipV="1">
+                                <a:off x="0" y="0"/>
+                                <a:ext cx="3076575" cy="3705225"/>
+                              </a:xfrm>
+                              <a:prstGeom prst="straightConnector1">
+                                <a:avLst/>
+                              </a:prstGeom>
+                              <a:ln>
+                                <a:tailEnd type="arrow"/>
+                              </a:ln>
+                            </wps:spPr>
+                            <wps:style>
+                              <a:lnRef idx="3">
+                                <a:schemeClr val="dk1"/>
+                              </a:lnRef>
+                              <a:fillRef idx="0">
+                                <a:schemeClr val="dk1"/>
+                              </a:fillRef>
+                              <a:effectRef idx="2">
+                                <a:schemeClr val="dk1"/>
+                              </a:effectRef>
+                              <a:fontRef idx="minor">
+                                <a:schemeClr val="tx1"/>
+                              </a:fontRef>
+                            </wps:style>
+                            <wps:bodyPr/>
+                          </wps:wsp>
+                        </a:graphicData>
+                      </a:graphic>
+                      <wp14:sizeRelH relativeFrom="margin">
+                        <wp14:pctWidth>0</wp14:pctWidth>
+                      </wp14:sizeRelH>
+                      <wp14:sizeRelV relativeFrom="margin">
+                        <wp14:pctHeight>0</wp14:pctHeight>
+                      </wp14:sizeRelV>
+                    </wp:anchor>
+                  </w:drawing>
+                </mc:Choice>
+                <mc:Fallback>
+                  <w:pict>
+                    <v:shape id="Straight Arrow Connector 6" o:spid="_x0000_s1026" type="#_x0000_t32" style="position:absolute;margin-left:115.5pt;margin-top:12.6pt;width:242.25pt;height:291.75pt;flip:x y;z-index:251663360;visibility:visible;mso-wrap-style:square;mso-width-percent:0;mso-height-percent:0;mso-wrap-distance-left:9pt;mso-wrap-distance-top:0;mso-wrap-distance-right:9pt;mso-wrap-distance-bottom:0;mso-position-horizontal:absolute;mso-position-horizontal-relative:text;mso-position-vertical:absolute;mso-position-vertical-relative:text;mso-width-percent:0;mso-height-percent:0;mso-width-relative:margin;mso-height-relative:margin" o:gfxdata="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" strokecolor="black [3200]" strokeweight="3pt">
+                      <v:stroke endarrow="open"/>
+                      <v:shadow on="t" color="black" opacity="22937f" origin=",.5" offset="0,.63889mm"/>
+                    </v:shape>
+                  </w:pict>
+                </mc:Fallback>
+              </mc:AlternateContent>
+            </w:r>
+            <w:r>
+              <w:t xml:space="preserve">   </w:t>
+            </w:r>
+            <w:proofErr w:type="spellStart"/>
+            <w:r>
+              <w:t>ShoppingCart</w:t>
+            </w:r>
+            <w:proofErr w:type="spellEnd"/>
+            <w:r>
+              <w:t xml:space="preserve"> cart</w:t>
+            </w:r>
+          </w:p>
+          <w:p>
+            <w:r>
+              <w:t xml:space="preserve">   String[] </w:t>
+            </w:r>
+            <w:proofErr w:type="spellStart"/>
+            <w:r>
+              <w:t>args</w:t>
+            </w:r>
+            <w:proofErr w:type="spellEnd"/>
+          </w:p>
+          <w:p>
+            <w:r>
+              <w:t xml:space="preserve">   String[] </w:t>
+            </w:r>
+            <w:proofErr w:type="spellStart"/>
+            <w:r>
+              <w:t>userInput</w:t>
+            </w:r>
+            <w:proofErr w:type="spellEnd"/>
+          </w:p>
+        </w:tc>
+      </w:tr>
+      <w:tr>
+        <w:trPr>
+          <w:trHeight w:val="4583"/>
+        </w:trPr>
+        <w:tc>
+          <w:tcPr>
+            <w:tcW w:w="5688" w:type="dxa"/>
+          </w:tcPr>
+          <w:p>
+            <w:proofErr w:type="spellStart"/>
+            <w:r>
+              <w:t>ProcessInput</w:t>
+            </w:r>
+            <w:proofErr w:type="spellEnd"/>
+            <w:r>
+              <w:t>():</w:t>
+            </w:r>
+          </w:p>
+          <w:p>
+            <w:r>
+              <w:t xml:space="preserve">  Uses: </w:t>
+            </w:r>
+            <w:proofErr w:type="spellStart"/>
+            <w:r>
+              <w:t>userInput</w:t>
+            </w:r>
+            <w:proofErr w:type="spellEnd"/>
+            <w:r>
+              <w:t xml:space="preserve">, </w:t>
+            </w:r>
+            <w:proofErr w:type="spellStart"/>
+            <w:r>
+              <w:t>args</w:t>
+            </w:r>
+            <w:proofErr w:type="spellEnd"/>
+            <w:r>
+              <w:t>, cart, filename</w:t>
+            </w:r>
+          </w:p>
+          <w:p>
+            <w:proofErr w:type="spellStart"/>
+            <w:r>
+              <w:t>isInputValid</w:t>
+            </w:r>
+            <w:proofErr w:type="spellEnd"/>
+            <w:r>
+              <w:t>():</w:t>
+            </w:r>
+          </w:p>
+          <w:p>
+            <w:r>
+              <w:t xml:space="preserve">   Uses: </w:t>
+            </w:r>
+            <w:proofErr w:type="spellStart"/>
+            <w:r>
+              <w:t>userInput</w:t>
+            </w:r>
+            <w:proofErr w:type="spellEnd"/>
+          </w:p>
+          <w:p>
+            <w:proofErr w:type="spellStart"/>
+            <w:r>
+              <w:t>insertElectronic</w:t>
+            </w:r>
+            <w:proofErr w:type="spellEnd"/>
+            <w:r>
+              <w:t>():</w:t>
+            </w:r>
+          </w:p>
+          <w:p>
+            <w:r>
+              <w:t xml:space="preserve">   Uses: </w:t>
+            </w:r>
+            <w:proofErr w:type="spellStart"/>
+            <w:r>
+              <w:t>userInput</w:t>
+            </w:r>
+            <w:proofErr w:type="spellEnd"/>
+            <w:r>
+              <w:t>, cart</w:t>
+            </w:r>
+          </w:p>
+          <w:p>
+            <w:proofErr w:type="spellStart"/>
+            <w:r>
+              <w:t>insertGroceries</w:t>
+            </w:r>
+            <w:proofErr w:type="spellEnd"/>
+            <w:r>
+              <w:t>():</w:t>
+            </w:r>
+          </w:p>
+          <w:p>
+            <w:r>
+              <w:t xml:space="preserve">   Uses: </w:t>
+            </w:r>
+            <w:proofErr w:type="spellStart"/>
+            <w:r>
+              <w:t>userInput</w:t>
+            </w:r>
+            <w:proofErr w:type="spellEnd"/>
+            <w:r>
+              <w:t>, cart</w:t>
+            </w:r>
+          </w:p>
+          <w:p>
+            <w:proofErr w:type="spellStart"/>
+            <w:r>
+              <w:t>insertClothes</w:t>
+            </w:r>
+            <w:proofErr w:type="spellEnd"/>
+            <w:r>
+              <w:t>():</w:t>
+            </w:r>
+          </w:p>
+          <w:p>
+            <w:r>
+              <w:t xml:space="preserve">   Uses: </w:t>
+            </w:r>
+            <w:proofErr w:type="spellStart"/>
+            <w:r>
+              <w:t>userInput</w:t>
+            </w:r>
+            <w:proofErr w:type="spellEnd"/>
+            <w:r>
+              <w:t>, cart</w:t>
+            </w:r>
+          </w:p>
+          <w:p>
+            <w:r>
+              <w:t>Insert(), se</w:t>
+            </w:r>
+            <w:r>
+              <w:t>arch(), delete(), update();</w:t>
+            </w:r>
+          </w:p>
+          <w:p>
+            <w:r>
+              <w:t xml:space="preserve">   Uses: cart</w:t>
+            </w:r>
+          </w:p>
+          <w:p>
+            <w:proofErr w:type="spellStart"/>
+            <w:r>
+              <w:t>validState</w:t>
+            </w:r>
+            <w:proofErr w:type="spellEnd"/>
+            <w:r>
+              <w:t xml:space="preserve">(), </w:t>
+            </w:r>
+            <w:proofErr w:type="spellStart"/>
+            <w:r>
+              <w:t>recoverLongAmount</w:t>
+            </w:r>
+            <w:proofErr w:type="spellEnd"/>
+            <w:r>
+              <w:t>(),</w:t>
+            </w:r>
+            <w:r>
+              <w:t xml:space="preserve"> </w:t>
+            </w:r>
+            <w:proofErr w:type="spellStart"/>
+            <w:r>
+              <w:t>recoverFloatAmount</w:t>
+            </w:r>
+            <w:proofErr w:type="spellEnd"/>
+            <w:r>
+              <w:t>();</w:t>
+            </w:r>
+          </w:p>
+          <w:p>
+            <w:r>
+              <w:t xml:space="preserve">   Uses: </w:t>
+            </w:r>
+            <w:proofErr w:type="spellStart"/>
+            <w:r>
+              <w:t>userInput</w:t>
+            </w:r>
+            <w:proofErr w:type="spellEnd"/>
+          </w:p>
+          <w:p>
+            <w:r>
+              <w:t>print():</w:t>
+            </w:r>
+          </w:p>
+          <w:p>
+            <w:r>
+              <w:rPr>
+                <w:noProof/>
+              </w:rPr>
+              <mc:AlternateContent>
+                <mc:Choice Requires="wps">
+                  <w:drawing>
+                    <wp:anchor distT="0" distB="0" distL="114300" distR="114300" simplePos="0" relativeHeight="251664384" behindDoc="0" locked="0" layoutInCell="1" allowOverlap="1" wp14:anchorId="207CF41A" wp14:editId="74AD3FC4">
+                      <wp:simplePos x="0" y="0"/>
+                      <wp:positionH relativeFrom="column">
+                        <wp:posOffset>1181100</wp:posOffset>
+                      </wp:positionH>
+                      <wp:positionV relativeFrom="paragraph">
+                        <wp:posOffset>103505</wp:posOffset>
+                      </wp:positionV>
+                      <wp:extent cx="428625" cy="381000"/>
+                      <wp:effectExtent l="57150" t="38100" r="47625" b="95250"/>
+                      <wp:wrapNone/>
+                      <wp:docPr id="7" name="Straight Arrow Connector 7"/>
+                      <wp:cNvGraphicFramePr/>
+                      <a:graphic xmlns:a="http://schemas.openxmlformats.org/drawingml/2006/main">
+                        <a:graphicData uri="http://schemas.microsoft.com/office/word/2010/wordprocessingShape">
+                          <wps:wsp>
+                            <wps:cNvCnPr/>
+                            <wps:spPr>
+                              <a:xfrm>
+                                <a:off x="0" y="0"/>
+                                <a:ext cx="428625" cy="381000"/>
+                              </a:xfrm>
+                              <a:prstGeom prst="straightConnector1">
+                                <a:avLst/>
+                              </a:prstGeom>
+                              <a:ln>
+                                <a:tailEnd type="arrow"/>
+                              </a:ln>
+                            </wps:spPr>
+                            <wps:style>
+                              <a:lnRef idx="3">
+                                <a:schemeClr val="dk1"/>
+                              </a:lnRef>
+                              <a:fillRef idx="0">
+                                <a:schemeClr val="dk1"/>
+                              </a:fillRef>
+                              <a:effectRef idx="2">
+                                <a:schemeClr val="dk1"/>
+                              </a:effectRef>
+                              <a:fontRef idx="minor">
+                                <a:schemeClr val="tx1"/>
+                              </a:fontRef>
+                            </wps:style>
+                            <wps:bodyPr/>
+                          </wps:wsp>
+                        </a:graphicData>
+                      </a:graphic>
+                      <wp14:sizeRelH relativeFrom="margin">
+                        <wp14:pctWidth>0</wp14:pctWidth>
+                      </wp14:sizeRelH>
+                      <wp14:sizeRelV relativeFrom="margin">
+                        <wp14:pctHeight>0</wp14:pctHeight>
+                      </wp14:sizeRelV>
+                    </wp:anchor>
+                  </w:drawing>
+                </mc:Choice>
+                <mc:Fallback>
+                  <w:pict>
+                    <v:shape id="Straight Arrow Connector 7" o:spid="_x0000_s1026" type="#_x0000_t32" style="position:absolute;margin-left:93pt;margin-top:8.15pt;width:33.75pt;height:30pt;z-index:251664384;visibility:visible;mso-wrap-style:square;mso-width-percent:0;mso-height-percent:0;mso-wrap-distance-left:9pt;mso-wrap-distance-top:0;mso-wrap-distance-right:9pt;mso-wrap-distance-bottom:0;mso-position-horizontal:absolute;mso-position-horizontal-relative:text;mso-position-vertical:absolute;mso-position-vertical-relative:text;mso-width-percent:0;mso-height-percent:0;mso-width-relative:margin;mso-height-relative:margin" o:gfxdata="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" strokecolor="black [3200]" strokeweight="3pt">
+                      <v:stroke endarrow="open"/>
+                      <v:shadow on="t" color="black" opacity="22937f" origin=",.5" offset="0,.63889mm"/>
+                    </v:shape>
+                  </w:pict>
+                </mc:Fallback>
+              </mc:AlternateContent>
+            </w:r>
+            <w:r>
+              <w:t xml:space="preserve">   Uses: Compare()</w:t>
+            </w:r>
+          </w:p>
+        </w:tc>
+      </w:tr>
+    </w:tbl>
+    <w:p/>
+    <w:p/>
+    <w:tbl>
+      <w:tblPr>
+        <w:tblStyle w:val="TableGrid"/>
+        <w:tblpPr w:leftFromText="180" w:rightFromText="180" w:vertAnchor="page" w:horzAnchor="page" w:tblpX="2968" w:tblpY="13471"/>
+        <w:tblW w:w="0" w:type="auto"/>
+        <w:tblLook w:val="04A0" w:firstRow="1" w:lastRow="0" w:firstColumn="1" w:lastColumn="0" w:noHBand="0" w:noVBand="1"/>
+      </w:tblPr>
+      <w:tblGrid>
+        <w:gridCol w:w="2548"/>
+      </w:tblGrid>
+      <w:tr>
+        <w:trPr>
+          <w:trHeight w:val="350"/>
+        </w:trPr>
+        <w:tc>
+          <w:tcPr>
+            <w:tcW w:w="2548" w:type="dxa"/>
+          </w:tcPr>
+          <w:p>
+            <w:pPr>
+              <w:jc w:val="center"/>
+            </w:pPr>
+            <w:proofErr w:type="spellStart"/>
+            <w:r>
+              <w:t>nameComparator</w:t>
+            </w:r>
+            <w:proofErr w:type="spellEnd"/>
+          </w:p>
+        </w:tc>
+      </w:tr>
+      <w:tr>
+        <w:trPr>
+          <w:trHeight w:val="710"/>
+        </w:trPr>
+        <w:tc>
+          <w:tcPr>
+            <w:tcW w:w="2548" w:type="dxa"/>
+          </w:tcPr>
+          <w:p>
+            <w:r>
+              <w:t>//No fields</w:t>
+            </w:r>
+          </w:p>
+        </w:tc>
+      </w:tr>
+      <w:tr>
+        <w:trPr>
+          <w:trHeight w:val="590"/>
+        </w:trPr>
+        <w:tc>
+          <w:tcPr>
+            <w:tcW w:w="2548" w:type="dxa"/>
+          </w:tcPr>
+          <w:p>
+            <w:r>
+              <w:t>Compare();</w:t>
+            </w:r>
+          </w:p>
+        </w:tc>
+      </w:tr>
+    </w:tbl>
+    <w:tbl>
+      <w:tblPr>
+        <w:tblStyle w:val="TableGrid"/>
+        <w:tblpPr w:leftFromText="180" w:rightFromText="180" w:vertAnchor="page" w:horzAnchor="page" w:tblpX="7543" w:tblpY="13381"/>
+        <w:tblW w:w="0" w:type="auto"/>
+        <w:tblLook w:val="04A0" w:firstRow="1" w:lastRow="0" w:firstColumn="1" w:lastColumn="0" w:noHBand="0" w:noVBand="1"/>
+      </w:tblPr>
+      <w:tblGrid>
+        <w:gridCol w:w="2305"/>
+      </w:tblGrid>
+      <w:tr>
+        <w:trPr>
+          <w:trHeight w:val="353"/>
+        </w:trPr>
+        <w:tc>
+          <w:tcPr>
+            <w:tcW w:w="2305" w:type="dxa"/>
+          </w:tcPr>
+          <w:p>
+            <w:pPr>
+              <w:jc w:val="center"/>
+            </w:pPr>
+            <w:proofErr w:type="spellStart"/>
+            <w:r>
+              <w:t>ShoppingCart</w:t>
+            </w:r>
+            <w:proofErr w:type="spellEnd"/>
+          </w:p>
+        </w:tc>
+      </w:tr>
+      <w:tr>
+        <w:trPr>
+          <w:trHeight w:val="914"/>
+        </w:trPr>
+        <w:tc>
+          <w:tcPr>
+            <w:tcW w:w="2305" w:type="dxa"/>
+          </w:tcPr>
+          <w:p>
+            <w:r>
+              <w:t>Public</w:t>
+            </w:r>
+            <w:r>
+              <w:t>:</w:t>
+            </w:r>
+          </w:p>
+          <w:p>
+            <w:proofErr w:type="spellStart"/>
+            <w:r>
+              <w:t>ArrayList</w:t>
+            </w:r>
+            <w:proofErr w:type="spellEnd"/>
+            <w:r>
+              <w:t>&lt;Item&gt;</w:t>
+            </w:r>
+          </w:p>
+        </w:tc>
+      </w:tr>
+      <w:tr>
+        <w:trPr>
+          <w:trHeight w:val="407"/>
+        </w:trPr>
+        <w:tc>
+          <w:tcPr>
+            <w:tcW w:w="2305" w:type="dxa"/>
+          </w:tcPr>
+          <w:p>
+            <w:r>
+              <w:t>//No methods</w:t>
+            </w:r>
+          </w:p>
+        </w:tc>
+      </w:tr>
+    </w:tbl>
+    <w:p/>
+    <w:p>
+      <w:pPr>
+        <w:pStyle w:val="ListParagraph"/>
+        <w:numPr>
+          <w:ilvl w:val="0"/>
+          <w:numId w:val="1"/>
+        </w:numPr>
+        <w:rPr>
+          <w:b/>
+          <w:sz w:val="32"/>
+        </w:rPr>
+      </w:pPr>
+    </w:p>
+    <w:p>
+      <w:pPr>
+        <w:rPr>
+          <w:b/>
+          <w:sz w:val="32"/>
+        </w:rPr>
+      </w:pPr>
+      <w:r>
+        <w:rPr>
+          <w:b/>
+          <w:sz w:val="32"/>
+        </w:rPr>
+        <w:br w:type="page"/>
+      </w:r>
+    </w:p>
+    <w:p>
+      <w:pPr>
+        <w:rPr>
+          <w:b/>
+          <w:sz w:val="32"/>
+        </w:rPr>
+      </w:pPr>
+    </w:p>
+    <w:p>
+      <w:pPr>
+        <w:rPr>
+          <w:b/>
+          <w:sz w:val="32"/>
+        </w:rPr>
+      </w:pPr>
+    </w:p>
+    <w:p>
+      <w:pPr>
+        <w:rPr>
+          <w:b/>
+          <w:sz w:val="32"/>
+        </w:rPr>
+      </w:pPr>
+    </w:p>
+    <w:p>
+      <w:pPr>
+        <w:rPr>
+          <w:b/>
+          <w:sz w:val="32"/>
+        </w:rPr>
+      </w:pPr>
+    </w:p>
+    <w:p>
+      <w:pPr>
+        <w:pStyle w:val="ListParagraph"/>
+        <w:numPr>
+          <w:ilvl w:val="0"/>
+          <w:numId w:val="1"/>
+        </w:numPr>
+        <w:rPr>
+          <w:b/>
+          <w:sz w:val="32"/>
+        </w:rPr>
+      </w:pPr>
+      <w:r>
+        <w:rPr>
+          <w:b/>
+          <w:sz w:val="32"/>
+        </w:rPr>
+        <w:t>ADT Level Description</w:t>
+      </w:r>
+    </w:p>
+    <w:p>
+      <w:pPr>
+        <w:pStyle w:val="ListParagraph"/>
+        <w:numPr>
+          <w:ilvl w:val="0"/>
+          <w:numId w:val="1"/>
+        </w:numPr>
         <w:rPr>
           <w:b/>
           <w:sz w:val="32"/>
@@ -686,7 +2084,7 @@
         </w:rPr>
         <w:lastRenderedPageBreak/>
         <w:drawing>
-          <wp:inline distT="0" distB="0" distL="0" distR="0" wp14:anchorId="207CB81C" wp14:editId="48505D85">
+          <wp:inline distT="0" distB="0" distL="0" distR="0" wp14:anchorId="3BB9CCF2" wp14:editId="61F82A64">
             <wp:extent cx="5943600" cy="6378575"/>
             <wp:effectExtent l="0" t="0" r="0" b="3175"/>
             <wp:docPr id="2" name="Picture 2"/>
@@ -735,53 +2133,6 @@
         <w:rPr>
           <w:b/>
           <w:sz w:val="32"/>
-        </w:rPr>
-      </w:pPr>
-    </w:p>
-    <w:p>
-      <w:pPr>
-        <w:rPr>
-          <w:b/>
-          <w:sz w:val="32"/>
-        </w:rPr>
-      </w:pPr>
-    </w:p>
-    <w:p>
-      <w:pPr>
-        <w:rPr>
-          <w:b/>
-          <w:sz w:val="32"/>
-        </w:rPr>
-      </w:pPr>
-      <w:r>
-        <w:rPr>
-          <w:b/>
-          <w:sz w:val="32"/>
-        </w:rPr>
-        <w:t>4</w:t>
-      </w:r>
-      <w:r>
-        <w:rPr>
-          <w:b/>
-          <w:sz w:val="32"/>
-        </w:rPr>
-        <w:tab/>
-        <w:t>ADT Level Description</w:t>
-      </w:r>
-    </w:p>
-    <w:p>
-      <w:pPr>
-        <w:rPr>
-          <w:b/>
-          <w:sz w:val="32"/>
-        </w:rPr>
-      </w:pPr>
-    </w:p>
-    <w:p>
-      <w:pPr>
-        <w:rPr>
-          <w:b/>
-          <w:sz w:val="32"/>
           <w:u w:val="single"/>
         </w:rPr>
       </w:pPr>
@@ -840,6 +2191,7 @@
         <w:rPr>
           <w:sz w:val="32"/>
         </w:rPr>
+        <w:lastRenderedPageBreak/>
         <w:t>Search</w:t>
       </w:r>
     </w:p>
@@ -1102,6 +2454,7 @@
         <w:rPr>
           <w:noProof/>
         </w:rPr>
+        <w:lastRenderedPageBreak/>
         <w:drawing>
           <wp:inline distT="0" distB="0" distL="0" distR="0" wp14:anchorId="339C38A1" wp14:editId="0B35496A">
             <wp:extent cx="5848350" cy="4819650"/>
@@ -1386,7 +2739,6 @@
         <w:rPr>
           <w:sz w:val="32"/>
         </w:rPr>
-        <w:lastRenderedPageBreak/>
         <w:tab/>
         <w:t xml:space="preserve">If </w:t>
       </w:r>
@@ -1431,6 +2783,7 @@
         <w:rPr>
           <w:sz w:val="32"/>
         </w:rPr>
+        <w:lastRenderedPageBreak/>
         <w:tab/>
         <w:t xml:space="preserve">If </w:t>
       </w:r>
@@ -2968,6 +4321,32 @@
       <w:szCs w:val="16"/>
     </w:rPr>
   </w:style>
+  <w:style w:type="table" w:styleId="TableGrid">
+    <w:name w:val="Table Grid"/>
+    <w:basedOn w:val="TableNormal"/>
+    <w:uiPriority w:val="59"/>
+    <w:rsid w:val="006E527C"/>
+    <w:pPr>
+      <w:spacing w:after="0" w:line="240" w:lineRule="auto"/>
+    </w:pPr>
+    <w:tblPr>
+      <w:tblInd w:w="0" w:type="dxa"/>
+      <w:tblBorders>
+        <w:top w:val="single" w:sz="4" w:space="0" w:color="auto"/>
+        <w:left w:val="single" w:sz="4" w:space="0" w:color="auto"/>
+        <w:bottom w:val="single" w:sz="4" w:space="0" w:color="auto"/>
+        <w:right w:val="single" w:sz="4" w:space="0" w:color="auto"/>
+        <w:insideH w:val="single" w:sz="4" w:space="0" w:color="auto"/>
+        <w:insideV w:val="single" w:sz="4" w:space="0" w:color="auto"/>
+      </w:tblBorders>
+      <w:tblCellMar>
+        <w:top w:w="0" w:type="dxa"/>
+        <w:left w:w="108" w:type="dxa"/>
+        <w:bottom w:w="0" w:type="dxa"/>
+        <w:right w:w="108" w:type="dxa"/>
+      </w:tblCellMar>
+    </w:tblPr>
+  </w:style>
 </w:styles>
 </file>
 
@@ -3198,6 +4577,32 @@
       <w:sz w:val="16"/>
       <w:szCs w:val="16"/>
     </w:rPr>
+  </w:style>
+  <w:style w:type="table" w:styleId="TableGrid">
+    <w:name w:val="Table Grid"/>
+    <w:basedOn w:val="TableNormal"/>
+    <w:uiPriority w:val="59"/>
+    <w:rsid w:val="006E527C"/>
+    <w:pPr>
+      <w:spacing w:after="0" w:line="240" w:lineRule="auto"/>
+    </w:pPr>
+    <w:tblPr>
+      <w:tblInd w:w="0" w:type="dxa"/>
+      <w:tblBorders>
+        <w:top w:val="single" w:sz="4" w:space="0" w:color="auto"/>
+        <w:left w:val="single" w:sz="4" w:space="0" w:color="auto"/>
+        <w:bottom w:val="single" w:sz="4" w:space="0" w:color="auto"/>
+        <w:right w:val="single" w:sz="4" w:space="0" w:color="auto"/>
+        <w:insideH w:val="single" w:sz="4" w:space="0" w:color="auto"/>
+        <w:insideV w:val="single" w:sz="4" w:space="0" w:color="auto"/>
+      </w:tblBorders>
+      <w:tblCellMar>
+        <w:top w:w="0" w:type="dxa"/>
+        <w:left w:w="108" w:type="dxa"/>
+        <w:bottom w:w="0" w:type="dxa"/>
+        <w:right w:w="108" w:type="dxa"/>
+      </w:tblCellMar>
+    </w:tblPr>
   </w:style>
 </w:styles>
 </file>

</xml_diff>

<commit_message>
Finished Analysis (Pseudo Code, Design Explanation), small fixes to driver
</commit_message>
<xml_diff>
--- a/assignment4/Assignment IV.docx
+++ b/assignment4/Assignment IV.docx
@@ -845,6 +845,7 @@
       <w:r>
         <w:rPr>
           <w:b/>
+          <w:noProof/>
           <w:sz w:val="32"/>
         </w:rPr>
         <mc:AlternateContent>
@@ -899,10 +900,7 @@
                         <w:txbxContent>
                           <w:p>
                             <w:r>
-                              <w:t>&lt;&lt;Includes</w:t>
-                            </w:r>
-                            <w:r>
-                              <w:t>&gt;&gt;</w:t>
+                              <w:t>&lt;&lt;Includes&gt;&gt;</w:t>
                             </w:r>
                           </w:p>
                         </w:txbxContent>
@@ -1096,6 +1094,9 @@
         </w:rPr>
       </w:pPr>
       <w:r>
+        <w:rPr>
+          <w:noProof/>
+        </w:rPr>
         <w:drawing>
           <wp:anchor distT="0" distB="0" distL="114300" distR="114300" simplePos="0" relativeHeight="251722752" behindDoc="0" locked="0" layoutInCell="1" allowOverlap="1" wp14:anchorId="4987CC26" wp14:editId="79AFA95D">
             <wp:simplePos x="0" y="0"/>
@@ -1228,13 +1229,7 @@
                               <w:rPr>
                                 <w:color w:val="000000" w:themeColor="text1"/>
                               </w:rPr>
-                              <w:t xml:space="preserve">Process </w:t>
-                            </w:r>
-                            <w:r>
-                              <w:rPr>
-                                <w:color w:val="000000" w:themeColor="text1"/>
-                              </w:rPr>
-                              <w:t>Commands</w:t>
+                              <w:t>Process Commands</w:t>
                             </w:r>
                           </w:p>
                         </w:txbxContent>
@@ -1300,6 +1295,7 @@
       <w:r>
         <w:rPr>
           <w:b/>
+          <w:noProof/>
           <w:sz w:val="32"/>
         </w:rPr>
         <mc:AlternateContent>
@@ -1820,6 +1816,7 @@
       <w:r>
         <w:rPr>
           <w:b/>
+          <w:noProof/>
           <w:sz w:val="32"/>
         </w:rPr>
         <mc:AlternateContent>
@@ -1930,6 +1927,7 @@
       <w:r>
         <w:rPr>
           <w:b/>
+          <w:noProof/>
           <w:sz w:val="32"/>
         </w:rPr>
         <mc:AlternateContent>
@@ -2464,6 +2462,7 @@
       <w:r>
         <w:rPr>
           <w:b/>
+          <w:noProof/>
           <w:sz w:val="32"/>
         </w:rPr>
         <mc:AlternateContent>
@@ -2731,6 +2730,7 @@
       <w:r>
         <w:rPr>
           <w:b/>
+          <w:noProof/>
           <w:sz w:val="32"/>
         </w:rPr>
         <mc:AlternateContent>
@@ -2900,6 +2900,7 @@
       <w:r>
         <w:rPr>
           <w:b/>
+          <w:noProof/>
           <w:sz w:val="32"/>
         </w:rPr>
         <mc:AlternateContent>
@@ -3331,6 +3332,7 @@
       <w:r>
         <w:rPr>
           <w:b/>
+          <w:noProof/>
           <w:sz w:val="32"/>
         </w:rPr>
         <mc:AlternateContent>
@@ -3737,13 +3739,7 @@
             </w:r>
             <w:proofErr w:type="spellEnd"/>
             <w:r>
-              <w:t>(</w:t>
-            </w:r>
-            <w:r>
-              <w:t>String, String, List&lt;String&gt;</w:t>
-            </w:r>
-            <w:r>
-              <w:t>)</w:t>
+              <w:t>(String, String, List&lt;String&gt;)</w:t>
             </w:r>
           </w:p>
           <w:p>
@@ -3764,10 +3760,7 @@
             </w:r>
             <w:proofErr w:type="spellEnd"/>
             <w:r>
-              <w:t>&lt;String&gt;</w:t>
-            </w:r>
-            <w:r>
-              <w:t>)</w:t>
+              <w:t>&lt;String&gt;)</w:t>
             </w:r>
           </w:p>
           <w:p/>
@@ -4221,10 +4214,7 @@
             </w:pPr>
             <w:proofErr w:type="spellStart"/>
             <w:r>
-              <w:t>White</w:t>
-            </w:r>
-            <w:r>
-              <w:t>BoxTesting</w:t>
+              <w:t>WhiteBoxTesting</w:t>
             </w:r>
             <w:proofErr w:type="spellEnd"/>
           </w:p>
@@ -4240,13 +4230,7 @@
           </w:tcPr>
           <w:p>
             <w:r>
-              <w:t>+ A</w:t>
-            </w:r>
-            <w:r>
-              <w:t>ssign4Driver Driv</w:t>
-            </w:r>
-            <w:r>
-              <w:t>er</w:t>
+              <w:t>+ Assign4Driver Driver</w:t>
             </w:r>
           </w:p>
           <w:p>
@@ -4314,17 +4298,11 @@
           </w:p>
           <w:p>
             <w:r>
-              <w:t xml:space="preserve">+ Test: </w:t>
-            </w:r>
-            <w:r>
-              <w:t xml:space="preserve">void </w:t>
+              <w:t xml:space="preserve">+ Test: void </w:t>
             </w:r>
             <w:proofErr w:type="spellStart"/>
             <w:r>
-              <w:t>testfor</w:t>
-            </w:r>
-            <w:r>
-              <w:t>ShortWords</w:t>
+              <w:t>testforShortWords</w:t>
             </w:r>
             <w:proofErr w:type="spellEnd"/>
             <w:r>
@@ -4337,13 +4315,7 @@
             </w:r>
             <w:proofErr w:type="spellStart"/>
             <w:r>
-              <w:t>testfor</w:t>
-            </w:r>
-            <w:r>
-              <w:t>Long</w:t>
-            </w:r>
-            <w:r>
-              <w:t>Words</w:t>
+              <w:t>testforLongWords</w:t>
             </w:r>
             <w:proofErr w:type="spellEnd"/>
             <w:r>
@@ -4356,10 +4328,7 @@
             </w:r>
             <w:proofErr w:type="spellStart"/>
             <w:r>
-              <w:t>testfor</w:t>
-            </w:r>
-            <w:r>
-              <w:t>InvalidChars</w:t>
+              <w:t>testforInvalidChars</w:t>
             </w:r>
             <w:proofErr w:type="spellEnd"/>
             <w:r>
@@ -4658,10 +4627,7 @@
                         <w:txbxContent>
                           <w:p>
                             <w:r>
-                              <w:t>&lt;&lt;Uses</w:t>
-                            </w:r>
-                            <w:r>
-                              <w:t>&gt;&gt;</w:t>
+                              <w:t>&lt;&lt;Uses&gt;&gt;</w:t>
                             </w:r>
                           </w:p>
                         </w:txbxContent>
@@ -4704,6 +4670,7 @@
       <w:r>
         <w:rPr>
           <w:b/>
+          <w:noProof/>
           <w:sz w:val="32"/>
         </w:rPr>
         <mc:AlternateContent>
@@ -4778,6 +4745,7 @@
       <w:r>
         <w:rPr>
           <w:b/>
+          <w:noProof/>
           <w:sz w:val="32"/>
         </w:rPr>
         <mc:AlternateContent>
@@ -5973,13 +5941,7 @@
                               <w:jc w:val="center"/>
                             </w:pPr>
                             <w:r>
-                              <w:t>P</w:t>
-                            </w:r>
-                            <w:r>
-                              <w:t>roces</w:t>
-                            </w:r>
-                            <w:r>
-                              <w:t>s Commands</w:t>
+                              <w:t>Process Commands</w:t>
                             </w:r>
                           </w:p>
                           <w:p>
@@ -7145,10 +7107,7 @@
                               <w:jc w:val="center"/>
                             </w:pPr>
                             <w:r>
-                              <w:t xml:space="preserve">Print </w:t>
-                            </w:r>
-                            <w:r>
-                              <w:t>Result</w:t>
+                              <w:t>Print Result</w:t>
                             </w:r>
                           </w:p>
                         </w:txbxContent>
@@ -7786,31 +7745,13 @@
           <w:sz w:val="32"/>
         </w:rPr>
       </w:pPr>
-      <w:bookmarkStart w:id="0" w:name="_GoBack"/>
-      <w:bookmarkEnd w:id="0"/>
-    </w:p>
-    <w:p>
-      <w:pPr>
-        <w:rPr>
-          <w:b/>
-          <w:sz w:val="32"/>
-        </w:rPr>
-      </w:pPr>
-    </w:p>
-    <w:p>
-      <w:pPr>
-        <w:rPr>
-          <w:b/>
-          <w:sz w:val="32"/>
-        </w:rPr>
-      </w:pPr>
     </w:p>
     <w:p>
       <w:pPr>
         <w:pStyle w:val="ListParagraph"/>
         <w:numPr>
           <w:ilvl w:val="0"/>
-          <w:numId w:val="7"/>
+          <w:numId w:val="1"/>
         </w:numPr>
         <w:rPr>
           <w:b/>
@@ -7822,11 +7763,20 @@
           <w:b/>
           <w:sz w:val="32"/>
         </w:rPr>
-        <w:t>Functional Block Diagram</w:t>
+        <w:t>Algorithm</w:t>
+      </w:r>
+      <w:r>
+        <w:rPr>
+          <w:b/>
+          <w:sz w:val="32"/>
+        </w:rPr>
+        <w:t xml:space="preserve"> of Driver</w:t>
       </w:r>
     </w:p>
     <w:p>
       <w:pPr>
+        <w:pStyle w:val="ListParagraph"/>
+        <w:ind w:left="1080"/>
         <w:rPr>
           <w:b/>
           <w:sz w:val="32"/>
@@ -7835,66 +7785,1830 @@
     </w:p>
     <w:p>
       <w:pPr>
-        <w:rPr>
-          <w:b/>
-          <w:sz w:val="32"/>
-        </w:rPr>
-      </w:pPr>
-      <w:r>
-        <w:rPr>
-          <w:noProof/>
-        </w:rPr>
-        <w:lastRenderedPageBreak/>
-        <w:drawing>
-          <wp:inline distT="0" distB="0" distL="0" distR="0" wp14:anchorId="339C38A1" wp14:editId="0B35496A">
-            <wp:extent cx="5848350" cy="4819650"/>
-            <wp:effectExtent l="0" t="0" r="0" b="0"/>
-            <wp:docPr id="27" name="Picture 27"/>
-            <wp:cNvGraphicFramePr>
-              <a:graphicFrameLocks xmlns:a="http://schemas.openxmlformats.org/drawingml/2006/main" noChangeAspect="1"/>
-            </wp:cNvGraphicFramePr>
-            <a:graphic xmlns:a="http://schemas.openxmlformats.org/drawingml/2006/main">
-              <a:graphicData uri="http://schemas.openxmlformats.org/drawingml/2006/picture">
-                <pic:pic xmlns:pic="http://schemas.openxmlformats.org/drawingml/2006/picture">
-                  <pic:nvPicPr>
-                    <pic:cNvPr id="0" name=""/>
-                    <pic:cNvPicPr/>
-                  </pic:nvPicPr>
-                  <pic:blipFill>
-                    <a:blip r:embed="rId9"/>
-                    <a:stretch>
-                      <a:fillRect/>
-                    </a:stretch>
-                  </pic:blipFill>
-                  <pic:spPr>
-                    <a:xfrm>
-                      <a:off x="0" y="0"/>
-                      <a:ext cx="5848350" cy="4819650"/>
-                    </a:xfrm>
-                    <a:prstGeom prst="rect">
-                      <a:avLst/>
-                    </a:prstGeom>
-                  </pic:spPr>
-                </pic:pic>
-              </a:graphicData>
-            </a:graphic>
-          </wp:inline>
-        </w:drawing>
+        <w:pStyle w:val="ListParagraph"/>
+        <w:ind w:left="1080"/>
+        <w:rPr>
+          <w:sz w:val="28"/>
+        </w:rPr>
+      </w:pPr>
+      <w:proofErr w:type="gramStart"/>
+      <w:r>
+        <w:rPr>
+          <w:sz w:val="28"/>
+        </w:rPr>
+        <w:t>main(</w:t>
+      </w:r>
+      <w:proofErr w:type="gramEnd"/>
+      <w:r>
+        <w:rPr>
+          <w:sz w:val="28"/>
+        </w:rPr>
+        <w:t xml:space="preserve">String[] </w:t>
+      </w:r>
+      <w:proofErr w:type="spellStart"/>
+      <w:r>
+        <w:rPr>
+          <w:sz w:val="28"/>
+        </w:rPr>
+        <w:t>args</w:t>
+      </w:r>
+      <w:proofErr w:type="spellEnd"/>
+      <w:r>
+        <w:rPr>
+          <w:sz w:val="28"/>
+        </w:rPr>
+        <w:t>)</w:t>
+      </w:r>
+      <w:r>
+        <w:rPr>
+          <w:sz w:val="28"/>
+        </w:rPr>
+        <w:t>:</w:t>
       </w:r>
     </w:p>
     <w:p>
       <w:pPr>
-        <w:rPr>
-          <w:b/>
-          <w:sz w:val="32"/>
-        </w:rPr>
-      </w:pPr>
+        <w:pStyle w:val="ListParagraph"/>
+        <w:ind w:left="1080"/>
+        <w:rPr>
+          <w:sz w:val="28"/>
+        </w:rPr>
+      </w:pPr>
+      <w:r>
+        <w:rPr>
+          <w:sz w:val="28"/>
+        </w:rPr>
+        <w:tab/>
+        <w:t xml:space="preserve">If </w:t>
+      </w:r>
+      <w:proofErr w:type="spellStart"/>
+      <w:r>
+        <w:rPr>
+          <w:sz w:val="28"/>
+        </w:rPr>
+        <w:t>args.length</w:t>
+      </w:r>
+      <w:proofErr w:type="spellEnd"/>
+      <w:r>
+        <w:rPr>
+          <w:sz w:val="28"/>
+        </w:rPr>
+        <w:t xml:space="preserve"> is not 2:</w:t>
+      </w:r>
     </w:p>
     <w:p>
       <w:pPr>
-        <w:rPr>
-          <w:b/>
-          <w:sz w:val="32"/>
+        <w:pStyle w:val="ListParagraph"/>
+        <w:ind w:left="1080"/>
+        <w:rPr>
+          <w:sz w:val="28"/>
+        </w:rPr>
+      </w:pPr>
+      <w:r>
+        <w:rPr>
+          <w:sz w:val="28"/>
+        </w:rPr>
+        <w:tab/>
+      </w:r>
+      <w:r>
+        <w:rPr>
+          <w:sz w:val="28"/>
+        </w:rPr>
+        <w:tab/>
+        <w:t>Display error message</w:t>
+      </w:r>
+    </w:p>
+    <w:p>
+      <w:pPr>
+        <w:pStyle w:val="ListParagraph"/>
+        <w:ind w:left="1080"/>
+        <w:rPr>
+          <w:sz w:val="28"/>
+        </w:rPr>
+      </w:pPr>
+      <w:r>
+        <w:rPr>
+          <w:sz w:val="28"/>
+        </w:rPr>
+        <w:tab/>
+      </w:r>
+      <w:r>
+        <w:rPr>
+          <w:sz w:val="28"/>
+        </w:rPr>
+        <w:tab/>
+        <w:t>Exit program</w:t>
+      </w:r>
+    </w:p>
+    <w:p>
+      <w:pPr>
+        <w:pStyle w:val="ListParagraph"/>
+        <w:ind w:left="1080" w:firstLine="360"/>
+        <w:rPr>
+          <w:sz w:val="28"/>
+        </w:rPr>
+      </w:pPr>
+      <w:proofErr w:type="spellStart"/>
+      <w:proofErr w:type="gramStart"/>
+      <w:r>
+        <w:rPr>
+          <w:sz w:val="28"/>
+        </w:rPr>
+        <w:t>processDictionary</w:t>
+      </w:r>
+      <w:proofErr w:type="spellEnd"/>
+      <w:r>
+        <w:rPr>
+          <w:sz w:val="28"/>
+        </w:rPr>
+        <w:t>(</w:t>
+      </w:r>
+      <w:proofErr w:type="spellStart"/>
+      <w:proofErr w:type="gramEnd"/>
+      <w:r>
+        <w:rPr>
+          <w:sz w:val="28"/>
+        </w:rPr>
+        <w:t>args</w:t>
+      </w:r>
+      <w:proofErr w:type="spellEnd"/>
+      <w:r>
+        <w:rPr>
+          <w:sz w:val="28"/>
+        </w:rPr>
+        <w:t>[0])</w:t>
+      </w:r>
+      <w:r>
+        <w:rPr>
+          <w:sz w:val="28"/>
+        </w:rPr>
+        <w:t xml:space="preserve"> </w:t>
+      </w:r>
+      <w:r>
+        <w:rPr>
+          <w:sz w:val="28"/>
+        </w:rPr>
+        <w:tab/>
+        <w:t xml:space="preserve">// </w:t>
+      </w:r>
+      <w:proofErr w:type="spellStart"/>
+      <w:r>
+        <w:rPr>
+          <w:sz w:val="28"/>
+        </w:rPr>
+        <w:t>args</w:t>
+      </w:r>
+      <w:proofErr w:type="spellEnd"/>
+      <w:r>
+        <w:rPr>
+          <w:sz w:val="28"/>
+        </w:rPr>
+        <w:t xml:space="preserve">[0] = </w:t>
+      </w:r>
+      <w:proofErr w:type="spellStart"/>
+      <w:r>
+        <w:rPr>
+          <w:sz w:val="28"/>
+        </w:rPr>
+        <w:t>dictionaryLocation</w:t>
+      </w:r>
+      <w:proofErr w:type="spellEnd"/>
+    </w:p>
+    <w:p>
+      <w:pPr>
+        <w:pStyle w:val="ListParagraph"/>
+        <w:ind w:left="1080" w:firstLine="360"/>
+        <w:rPr>
+          <w:sz w:val="28"/>
+        </w:rPr>
+      </w:pPr>
+      <w:proofErr w:type="spellStart"/>
+      <w:proofErr w:type="gramStart"/>
+      <w:r>
+        <w:rPr>
+          <w:sz w:val="28"/>
+        </w:rPr>
+        <w:t>processCommands</w:t>
+      </w:r>
+      <w:proofErr w:type="spellEnd"/>
+      <w:r>
+        <w:rPr>
+          <w:sz w:val="28"/>
+        </w:rPr>
+        <w:t>(</w:t>
+      </w:r>
+      <w:proofErr w:type="spellStart"/>
+      <w:proofErr w:type="gramEnd"/>
+      <w:r>
+        <w:rPr>
+          <w:sz w:val="28"/>
+        </w:rPr>
+        <w:t>args</w:t>
+      </w:r>
+      <w:proofErr w:type="spellEnd"/>
+      <w:r>
+        <w:rPr>
+          <w:sz w:val="28"/>
+        </w:rPr>
+        <w:t>[1])</w:t>
+      </w:r>
+      <w:r>
+        <w:rPr>
+          <w:sz w:val="28"/>
+        </w:rPr>
+        <w:t xml:space="preserve"> // </w:t>
+      </w:r>
+      <w:proofErr w:type="spellStart"/>
+      <w:r>
+        <w:rPr>
+          <w:sz w:val="28"/>
+        </w:rPr>
+        <w:t>args</w:t>
+      </w:r>
+      <w:proofErr w:type="spellEnd"/>
+      <w:r>
+        <w:rPr>
+          <w:sz w:val="28"/>
+        </w:rPr>
+        <w:t>[</w:t>
+      </w:r>
+      <w:r>
+        <w:rPr>
+          <w:sz w:val="28"/>
+        </w:rPr>
+        <w:t>1</w:t>
+      </w:r>
+      <w:r>
+        <w:rPr>
+          <w:sz w:val="28"/>
+        </w:rPr>
+        <w:t xml:space="preserve">] = </w:t>
+      </w:r>
+      <w:proofErr w:type="spellStart"/>
+      <w:r>
+        <w:rPr>
+          <w:sz w:val="28"/>
+        </w:rPr>
+        <w:t>test</w:t>
+      </w:r>
+      <w:r>
+        <w:rPr>
+          <w:sz w:val="28"/>
+        </w:rPr>
+        <w:t>File</w:t>
+      </w:r>
+      <w:r>
+        <w:rPr>
+          <w:sz w:val="28"/>
+        </w:rPr>
+        <w:t>Location</w:t>
+      </w:r>
+      <w:proofErr w:type="spellEnd"/>
+    </w:p>
+    <w:p>
+      <w:pPr>
+        <w:pStyle w:val="ListParagraph"/>
+        <w:ind w:left="1080"/>
+        <w:rPr>
+          <w:sz w:val="28"/>
+        </w:rPr>
+      </w:pPr>
+      <w:r>
+        <w:rPr>
+          <w:sz w:val="28"/>
+        </w:rPr>
+        <w:t>// main ends</w:t>
+      </w:r>
+    </w:p>
+    <w:p>
+      <w:pPr>
+        <w:pStyle w:val="ListParagraph"/>
+        <w:ind w:left="1080"/>
+        <w:rPr>
+          <w:sz w:val="28"/>
+        </w:rPr>
+      </w:pPr>
+    </w:p>
+    <w:p>
+      <w:pPr>
+        <w:pStyle w:val="ListParagraph"/>
+        <w:ind w:left="1080"/>
+        <w:rPr>
+          <w:sz w:val="28"/>
+        </w:rPr>
+      </w:pPr>
+      <w:proofErr w:type="spellStart"/>
+      <w:proofErr w:type="gramStart"/>
+      <w:r>
+        <w:rPr>
+          <w:sz w:val="28"/>
+        </w:rPr>
+        <w:t>processDictionary</w:t>
+      </w:r>
+      <w:proofErr w:type="spellEnd"/>
+      <w:r>
+        <w:rPr>
+          <w:sz w:val="28"/>
+        </w:rPr>
+        <w:t>(</w:t>
+      </w:r>
+      <w:proofErr w:type="gramEnd"/>
+      <w:r>
+        <w:rPr>
+          <w:sz w:val="28"/>
+        </w:rPr>
+        <w:t xml:space="preserve">String </w:t>
+      </w:r>
+      <w:proofErr w:type="spellStart"/>
+      <w:r>
+        <w:rPr>
+          <w:sz w:val="28"/>
+        </w:rPr>
+        <w:t>dictionaryLocation</w:t>
+      </w:r>
+      <w:proofErr w:type="spellEnd"/>
+      <w:r>
+        <w:rPr>
+          <w:sz w:val="28"/>
+        </w:rPr>
+        <w:t>):</w:t>
+      </w:r>
+    </w:p>
+    <w:p>
+      <w:pPr>
+        <w:pStyle w:val="ListParagraph"/>
+        <w:ind w:left="1080"/>
+        <w:rPr>
+          <w:sz w:val="28"/>
+        </w:rPr>
+      </w:pPr>
+      <w:r>
+        <w:rPr>
+          <w:sz w:val="28"/>
+        </w:rPr>
+        <w:tab/>
+      </w:r>
+      <w:proofErr w:type="spellStart"/>
+      <w:proofErr w:type="gramStart"/>
+      <w:r>
+        <w:rPr>
+          <w:sz w:val="28"/>
+        </w:rPr>
+        <w:t>dictionaryFile</w:t>
+      </w:r>
+      <w:proofErr w:type="spellEnd"/>
+      <w:proofErr w:type="gramEnd"/>
+      <w:r>
+        <w:rPr>
+          <w:sz w:val="28"/>
+        </w:rPr>
+        <w:t xml:space="preserve"> = </w:t>
+      </w:r>
+      <w:proofErr w:type="spellStart"/>
+      <w:r>
+        <w:rPr>
+          <w:sz w:val="28"/>
+        </w:rPr>
+        <w:t>FileReader</w:t>
+      </w:r>
+      <w:proofErr w:type="spellEnd"/>
+      <w:r>
+        <w:rPr>
+          <w:sz w:val="28"/>
+        </w:rPr>
+        <w:t xml:space="preserve"> (</w:t>
+      </w:r>
+      <w:proofErr w:type="spellStart"/>
+      <w:r>
+        <w:rPr>
+          <w:sz w:val="28"/>
+        </w:rPr>
+        <w:t>dictionaryLocation</w:t>
+      </w:r>
+      <w:proofErr w:type="spellEnd"/>
+      <w:r>
+        <w:rPr>
+          <w:sz w:val="28"/>
+        </w:rPr>
+        <w:t>)</w:t>
+      </w:r>
+    </w:p>
+    <w:p>
+      <w:pPr>
+        <w:pStyle w:val="ListParagraph"/>
+        <w:ind w:left="1080"/>
+        <w:rPr>
+          <w:sz w:val="28"/>
+        </w:rPr>
+      </w:pPr>
+      <w:r>
+        <w:rPr>
+          <w:sz w:val="28"/>
+        </w:rPr>
+        <w:tab/>
+      </w:r>
+      <w:proofErr w:type="gramStart"/>
+      <w:r>
+        <w:rPr>
+          <w:sz w:val="28"/>
+        </w:rPr>
+        <w:t>for</w:t>
+      </w:r>
+      <w:proofErr w:type="gramEnd"/>
+      <w:r>
+        <w:rPr>
+          <w:sz w:val="28"/>
+        </w:rPr>
+        <w:t xml:space="preserve"> (s = </w:t>
+      </w:r>
+      <w:proofErr w:type="spellStart"/>
+      <w:r>
+        <w:rPr>
+          <w:sz w:val="28"/>
+        </w:rPr>
+        <w:t>FirstLine</w:t>
+      </w:r>
+      <w:proofErr w:type="spellEnd"/>
+      <w:r>
+        <w:rPr>
+          <w:sz w:val="28"/>
+        </w:rPr>
+        <w:t xml:space="preserve">; s is not null; s = </w:t>
+      </w:r>
+      <w:proofErr w:type="spellStart"/>
+      <w:r>
+        <w:rPr>
+          <w:sz w:val="28"/>
+        </w:rPr>
+        <w:t>nextLine</w:t>
+      </w:r>
+      <w:proofErr w:type="spellEnd"/>
+      <w:r>
+        <w:rPr>
+          <w:sz w:val="28"/>
+        </w:rPr>
+        <w:t>):</w:t>
+      </w:r>
+    </w:p>
+    <w:p>
+      <w:pPr>
+        <w:pStyle w:val="ListParagraph"/>
+        <w:ind w:left="1080"/>
+        <w:rPr>
+          <w:sz w:val="28"/>
+        </w:rPr>
+      </w:pPr>
+      <w:r>
+        <w:rPr>
+          <w:sz w:val="28"/>
+        </w:rPr>
+        <w:tab/>
+      </w:r>
+      <w:proofErr w:type="gramStart"/>
+      <w:r>
+        <w:rPr>
+          <w:sz w:val="28"/>
+        </w:rPr>
+        <w:t>if</w:t>
+      </w:r>
+      <w:proofErr w:type="gramEnd"/>
+      <w:r>
+        <w:rPr>
+          <w:sz w:val="28"/>
+        </w:rPr>
+        <w:t xml:space="preserve"> (s does not start with *)</w:t>
+      </w:r>
+    </w:p>
+    <w:p>
+      <w:pPr>
+        <w:pStyle w:val="ListParagraph"/>
+        <w:ind w:left="1080"/>
+        <w:rPr>
+          <w:sz w:val="28"/>
+        </w:rPr>
+      </w:pPr>
+      <w:r>
+        <w:rPr>
+          <w:sz w:val="28"/>
+        </w:rPr>
+        <w:lastRenderedPageBreak/>
+        <w:tab/>
+      </w:r>
+      <w:r>
+        <w:rPr>
+          <w:sz w:val="28"/>
+        </w:rPr>
+        <w:tab/>
+      </w:r>
+      <w:proofErr w:type="spellStart"/>
+      <w:proofErr w:type="gramStart"/>
+      <w:r>
+        <w:rPr>
+          <w:sz w:val="28"/>
+        </w:rPr>
+        <w:t>getDictionary</w:t>
+      </w:r>
+      <w:proofErr w:type="spellEnd"/>
+      <w:proofErr w:type="gramEnd"/>
+      <w:r>
+        <w:rPr>
+          <w:sz w:val="28"/>
+        </w:rPr>
+        <w:t xml:space="preserve"> = first five chars of s</w:t>
+      </w:r>
+    </w:p>
+    <w:p>
+      <w:pPr>
+        <w:pStyle w:val="ListParagraph"/>
+        <w:ind w:left="1080"/>
+        <w:rPr>
+          <w:sz w:val="28"/>
+        </w:rPr>
+      </w:pPr>
+      <w:proofErr w:type="gramStart"/>
+      <w:r>
+        <w:rPr>
+          <w:sz w:val="28"/>
+        </w:rPr>
+        <w:t>if</w:t>
+      </w:r>
+      <w:proofErr w:type="gramEnd"/>
+      <w:r>
+        <w:rPr>
+          <w:sz w:val="28"/>
+        </w:rPr>
+        <w:t xml:space="preserve"> (file not found or IO failed)</w:t>
+      </w:r>
+    </w:p>
+    <w:p>
+      <w:pPr>
+        <w:pStyle w:val="ListParagraph"/>
+        <w:ind w:left="1080"/>
+        <w:rPr>
+          <w:sz w:val="28"/>
+        </w:rPr>
+      </w:pPr>
+      <w:r>
+        <w:rPr>
+          <w:sz w:val="28"/>
+        </w:rPr>
+        <w:tab/>
+      </w:r>
+      <w:proofErr w:type="gramStart"/>
+      <w:r>
+        <w:rPr>
+          <w:sz w:val="28"/>
+        </w:rPr>
+        <w:t>display</w:t>
+      </w:r>
+      <w:proofErr w:type="gramEnd"/>
+      <w:r>
+        <w:rPr>
+          <w:sz w:val="28"/>
+        </w:rPr>
+        <w:t xml:space="preserve"> error</w:t>
+      </w:r>
+    </w:p>
+    <w:p>
+      <w:pPr>
+        <w:pStyle w:val="ListParagraph"/>
+        <w:ind w:left="1080"/>
+        <w:rPr>
+          <w:sz w:val="28"/>
+        </w:rPr>
+      </w:pPr>
+      <w:proofErr w:type="gramStart"/>
+      <w:r>
+        <w:rPr>
+          <w:sz w:val="28"/>
+        </w:rPr>
+        <w:t>return</w:t>
+      </w:r>
+      <w:proofErr w:type="gramEnd"/>
+      <w:r>
+        <w:rPr>
+          <w:sz w:val="28"/>
+        </w:rPr>
+        <w:t xml:space="preserve"> to main</w:t>
+      </w:r>
+    </w:p>
+    <w:p>
+      <w:pPr>
+        <w:pStyle w:val="ListParagraph"/>
+        <w:ind w:left="1080"/>
+        <w:rPr>
+          <w:sz w:val="28"/>
+        </w:rPr>
+      </w:pPr>
+      <w:r>
+        <w:rPr>
+          <w:sz w:val="28"/>
+        </w:rPr>
+        <w:t xml:space="preserve">// </w:t>
+      </w:r>
+      <w:proofErr w:type="spellStart"/>
+      <w:r>
+        <w:rPr>
+          <w:sz w:val="28"/>
+        </w:rPr>
+        <w:t>processDictionary</w:t>
+      </w:r>
+      <w:proofErr w:type="spellEnd"/>
+      <w:r>
+        <w:rPr>
+          <w:sz w:val="28"/>
+        </w:rPr>
+        <w:t xml:space="preserve"> ends</w:t>
+      </w:r>
+    </w:p>
+    <w:p>
+      <w:pPr>
+        <w:pStyle w:val="ListParagraph"/>
+        <w:ind w:left="1080"/>
+        <w:rPr>
+          <w:sz w:val="28"/>
+        </w:rPr>
+      </w:pPr>
+    </w:p>
+    <w:p>
+      <w:pPr>
+        <w:pStyle w:val="ListParagraph"/>
+        <w:ind w:left="1080"/>
+        <w:rPr>
+          <w:sz w:val="28"/>
+        </w:rPr>
+      </w:pPr>
+      <w:proofErr w:type="spellStart"/>
+      <w:proofErr w:type="gramStart"/>
+      <w:r>
+        <w:rPr>
+          <w:sz w:val="28"/>
+        </w:rPr>
+        <w:t>processCommands</w:t>
+      </w:r>
+      <w:proofErr w:type="spellEnd"/>
+      <w:r>
+        <w:rPr>
+          <w:sz w:val="28"/>
+        </w:rPr>
+        <w:t>(</w:t>
+      </w:r>
+      <w:proofErr w:type="gramEnd"/>
+      <w:r>
+        <w:rPr>
+          <w:sz w:val="28"/>
+        </w:rPr>
+        <w:t xml:space="preserve">String </w:t>
+      </w:r>
+      <w:proofErr w:type="spellStart"/>
+      <w:r>
+        <w:rPr>
+          <w:sz w:val="28"/>
+        </w:rPr>
+        <w:t>testFileLocation</w:t>
+      </w:r>
+      <w:proofErr w:type="spellEnd"/>
+      <w:r>
+        <w:rPr>
+          <w:sz w:val="28"/>
+        </w:rPr>
+        <w:t>)</w:t>
+      </w:r>
+    </w:p>
+    <w:p>
+      <w:pPr>
+        <w:pStyle w:val="ListParagraph"/>
+        <w:ind w:left="1080"/>
+        <w:rPr>
+          <w:sz w:val="28"/>
+        </w:rPr>
+      </w:pPr>
+      <w:r>
+        <w:rPr>
+          <w:sz w:val="28"/>
+        </w:rPr>
+        <w:tab/>
+      </w:r>
+      <w:proofErr w:type="spellStart"/>
+      <w:proofErr w:type="gramStart"/>
+      <w:r>
+        <w:rPr>
+          <w:sz w:val="28"/>
+        </w:rPr>
+        <w:t>test</w:t>
+      </w:r>
+      <w:r>
+        <w:rPr>
+          <w:sz w:val="28"/>
+        </w:rPr>
+        <w:t>File</w:t>
+      </w:r>
+      <w:proofErr w:type="spellEnd"/>
+      <w:proofErr w:type="gramEnd"/>
+      <w:r>
+        <w:rPr>
+          <w:sz w:val="28"/>
+        </w:rPr>
+        <w:t xml:space="preserve"> = </w:t>
+      </w:r>
+      <w:proofErr w:type="spellStart"/>
+      <w:r>
+        <w:rPr>
+          <w:sz w:val="28"/>
+        </w:rPr>
+        <w:t>FileReader</w:t>
+      </w:r>
+      <w:proofErr w:type="spellEnd"/>
+      <w:r>
+        <w:rPr>
+          <w:sz w:val="28"/>
+        </w:rPr>
+        <w:t xml:space="preserve"> (</w:t>
+      </w:r>
+      <w:proofErr w:type="spellStart"/>
+      <w:r>
+        <w:rPr>
+          <w:sz w:val="28"/>
+        </w:rPr>
+        <w:t>testFile</w:t>
+      </w:r>
+      <w:r>
+        <w:rPr>
+          <w:sz w:val="28"/>
+        </w:rPr>
+        <w:t>Location</w:t>
+      </w:r>
+      <w:proofErr w:type="spellEnd"/>
+      <w:r>
+        <w:rPr>
+          <w:sz w:val="28"/>
+        </w:rPr>
+        <w:t>)</w:t>
+      </w:r>
+    </w:p>
+    <w:p>
+      <w:pPr>
+        <w:pStyle w:val="ListParagraph"/>
+        <w:ind w:left="1080"/>
+        <w:rPr>
+          <w:sz w:val="28"/>
+        </w:rPr>
+      </w:pPr>
+      <w:r>
+        <w:rPr>
+          <w:sz w:val="28"/>
+        </w:rPr>
+        <w:tab/>
+      </w:r>
+      <w:proofErr w:type="gramStart"/>
+      <w:r>
+        <w:rPr>
+          <w:sz w:val="28"/>
+        </w:rPr>
+        <w:t>for</w:t>
+      </w:r>
+      <w:proofErr w:type="gramEnd"/>
+      <w:r>
+        <w:rPr>
+          <w:sz w:val="28"/>
+        </w:rPr>
+        <w:t xml:space="preserve"> (s = </w:t>
+      </w:r>
+      <w:proofErr w:type="spellStart"/>
+      <w:r>
+        <w:rPr>
+          <w:sz w:val="28"/>
+        </w:rPr>
+        <w:t>FirstLine</w:t>
+      </w:r>
+      <w:proofErr w:type="spellEnd"/>
+      <w:r>
+        <w:rPr>
+          <w:sz w:val="28"/>
+        </w:rPr>
+        <w:t xml:space="preserve">; s is not null; s = </w:t>
+      </w:r>
+      <w:proofErr w:type="spellStart"/>
+      <w:r>
+        <w:rPr>
+          <w:sz w:val="28"/>
+        </w:rPr>
+        <w:t>nextLine</w:t>
+      </w:r>
+      <w:proofErr w:type="spellEnd"/>
+      <w:r>
+        <w:rPr>
+          <w:sz w:val="28"/>
+        </w:rPr>
+        <w:t>):</w:t>
+      </w:r>
+    </w:p>
+    <w:p>
+      <w:pPr>
+        <w:pStyle w:val="ListParagraph"/>
+        <w:ind w:left="1080"/>
+        <w:rPr>
+          <w:sz w:val="28"/>
+        </w:rPr>
+      </w:pPr>
+      <w:r>
+        <w:rPr>
+          <w:sz w:val="28"/>
+        </w:rPr>
+        <w:tab/>
+      </w:r>
+      <w:r>
+        <w:rPr>
+          <w:sz w:val="28"/>
+        </w:rPr>
+        <w:tab/>
+      </w:r>
+      <w:proofErr w:type="gramStart"/>
+      <w:r>
+        <w:rPr>
+          <w:sz w:val="28"/>
+        </w:rPr>
+        <w:t>String[</w:t>
+      </w:r>
+      <w:proofErr w:type="gramEnd"/>
+      <w:r>
+        <w:rPr>
+          <w:sz w:val="28"/>
+        </w:rPr>
+        <w:t>] inputs</w:t>
+      </w:r>
+    </w:p>
+    <w:p>
+      <w:pPr>
+        <w:pStyle w:val="ListParagraph"/>
+        <w:ind w:left="1080"/>
+        <w:rPr>
+          <w:sz w:val="28"/>
+        </w:rPr>
+      </w:pPr>
+      <w:r>
+        <w:rPr>
+          <w:sz w:val="28"/>
+        </w:rPr>
+        <w:tab/>
+      </w:r>
+      <w:r>
+        <w:rPr>
+          <w:sz w:val="28"/>
+        </w:rPr>
+        <w:tab/>
+      </w:r>
+      <w:proofErr w:type="gramStart"/>
+      <w:r>
+        <w:rPr>
+          <w:sz w:val="28"/>
+        </w:rPr>
+        <w:t>inputs</w:t>
+      </w:r>
+      <w:proofErr w:type="gramEnd"/>
+      <w:r>
+        <w:rPr>
+          <w:sz w:val="28"/>
+        </w:rPr>
+        <w:t xml:space="preserve"> = s delimited by spaces</w:t>
+      </w:r>
+    </w:p>
+    <w:p>
+      <w:pPr>
+        <w:pStyle w:val="ListParagraph"/>
+        <w:ind w:left="1080"/>
+        <w:rPr>
+          <w:sz w:val="28"/>
+        </w:rPr>
+      </w:pPr>
+      <w:r>
+        <w:rPr>
+          <w:sz w:val="28"/>
+        </w:rPr>
+        <w:tab/>
+      </w:r>
+      <w:r>
+        <w:rPr>
+          <w:sz w:val="28"/>
+        </w:rPr>
+        <w:tab/>
+      </w:r>
+      <w:proofErr w:type="gramStart"/>
+      <w:r>
+        <w:rPr>
+          <w:sz w:val="28"/>
+        </w:rPr>
+        <w:t>if</w:t>
+      </w:r>
+      <w:proofErr w:type="gramEnd"/>
+      <w:r>
+        <w:rPr>
+          <w:sz w:val="28"/>
+        </w:rPr>
+        <w:t xml:space="preserve"> (</w:t>
+      </w:r>
+      <w:proofErr w:type="spellStart"/>
+      <w:r>
+        <w:rPr>
+          <w:sz w:val="28"/>
+        </w:rPr>
+        <w:t>inputs.length</w:t>
+      </w:r>
+      <w:proofErr w:type="spellEnd"/>
+      <w:r>
+        <w:rPr>
+          <w:sz w:val="28"/>
+        </w:rPr>
+        <w:t xml:space="preserve"> &lt; 2 or </w:t>
+      </w:r>
+      <w:proofErr w:type="spellStart"/>
+      <w:r>
+        <w:rPr>
+          <w:sz w:val="28"/>
+        </w:rPr>
+        <w:t>inputs.length</w:t>
+      </w:r>
+      <w:proofErr w:type="spellEnd"/>
+      <w:r>
+        <w:rPr>
+          <w:sz w:val="28"/>
+        </w:rPr>
+        <w:t xml:space="preserve"> &gt; 2)</w:t>
+      </w:r>
+    </w:p>
+    <w:p>
+      <w:pPr>
+        <w:pStyle w:val="ListParagraph"/>
+        <w:ind w:left="1080"/>
+        <w:rPr>
+          <w:sz w:val="28"/>
+        </w:rPr>
+      </w:pPr>
+      <w:r>
+        <w:rPr>
+          <w:sz w:val="28"/>
+        </w:rPr>
+        <w:tab/>
+      </w:r>
+      <w:r>
+        <w:rPr>
+          <w:sz w:val="28"/>
+        </w:rPr>
+        <w:tab/>
+      </w:r>
+      <w:r>
+        <w:rPr>
+          <w:sz w:val="28"/>
+        </w:rPr>
+        <w:tab/>
+      </w:r>
+      <w:proofErr w:type="gramStart"/>
+      <w:r>
+        <w:rPr>
+          <w:sz w:val="28"/>
+        </w:rPr>
+        <w:t>display</w:t>
+      </w:r>
+      <w:proofErr w:type="gramEnd"/>
+      <w:r>
+        <w:rPr>
+          <w:sz w:val="28"/>
+        </w:rPr>
+        <w:t xml:space="preserve"> error</w:t>
+      </w:r>
+    </w:p>
+    <w:p>
+      <w:pPr>
+        <w:pStyle w:val="ListParagraph"/>
+        <w:ind w:left="1080"/>
+        <w:rPr>
+          <w:sz w:val="28"/>
+        </w:rPr>
+      </w:pPr>
+      <w:r>
+        <w:rPr>
+          <w:sz w:val="28"/>
+        </w:rPr>
+        <w:tab/>
+      </w:r>
+      <w:r>
+        <w:rPr>
+          <w:sz w:val="28"/>
+        </w:rPr>
+        <w:tab/>
+      </w:r>
+      <w:r>
+        <w:rPr>
+          <w:sz w:val="28"/>
+        </w:rPr>
+        <w:tab/>
+      </w:r>
+      <w:proofErr w:type="gramStart"/>
+      <w:r>
+        <w:rPr>
+          <w:sz w:val="28"/>
+        </w:rPr>
+        <w:t>continue</w:t>
+      </w:r>
+      <w:proofErr w:type="gramEnd"/>
+      <w:r>
+        <w:rPr>
+          <w:sz w:val="28"/>
+        </w:rPr>
+        <w:t xml:space="preserve"> loop</w:t>
+      </w:r>
+    </w:p>
+    <w:p>
+      <w:pPr>
+        <w:pStyle w:val="ListParagraph"/>
+        <w:ind w:left="2880" w:hanging="720"/>
+        <w:rPr>
+          <w:sz w:val="28"/>
+        </w:rPr>
+      </w:pPr>
+      <w:proofErr w:type="gramStart"/>
+      <w:r>
+        <w:rPr>
+          <w:sz w:val="28"/>
+        </w:rPr>
+        <w:t>if</w:t>
+      </w:r>
+      <w:proofErr w:type="gramEnd"/>
+      <w:r>
+        <w:rPr>
+          <w:sz w:val="28"/>
+        </w:rPr>
+        <w:t xml:space="preserve"> (</w:t>
+      </w:r>
+      <w:proofErr w:type="spellStart"/>
+      <w:r>
+        <w:rPr>
+          <w:sz w:val="28"/>
+        </w:rPr>
+        <w:t>inputs.length</w:t>
+      </w:r>
+      <w:proofErr w:type="spellEnd"/>
+      <w:r>
+        <w:rPr>
+          <w:sz w:val="28"/>
+        </w:rPr>
+        <w:t xml:space="preserve"> =</w:t>
+      </w:r>
+      <w:r>
+        <w:rPr>
+          <w:sz w:val="28"/>
+        </w:rPr>
+        <w:t xml:space="preserve"> 2 and inputs[0] or inputs[1] are </w:t>
+      </w:r>
+      <w:r>
+        <w:rPr>
+          <w:sz w:val="28"/>
+        </w:rPr>
+        <w:t>emp</w:t>
+      </w:r>
+      <w:r>
+        <w:rPr>
+          <w:sz w:val="28"/>
+        </w:rPr>
+        <w:t>ty)</w:t>
+      </w:r>
+      <w:r>
+        <w:rPr>
+          <w:sz w:val="28"/>
+        </w:rPr>
+        <w:t>:</w:t>
+      </w:r>
+    </w:p>
+    <w:p>
+      <w:pPr>
+        <w:pStyle w:val="ListParagraph"/>
+        <w:ind w:left="1080"/>
+        <w:rPr>
+          <w:sz w:val="28"/>
+        </w:rPr>
+      </w:pPr>
+      <w:r>
+        <w:rPr>
+          <w:sz w:val="28"/>
+        </w:rPr>
+        <w:tab/>
+      </w:r>
+      <w:r>
+        <w:rPr>
+          <w:sz w:val="28"/>
+        </w:rPr>
+        <w:tab/>
+      </w:r>
+      <w:r>
+        <w:rPr>
+          <w:sz w:val="28"/>
+        </w:rPr>
+        <w:tab/>
+      </w:r>
+      <w:proofErr w:type="gramStart"/>
+      <w:r>
+        <w:rPr>
+          <w:sz w:val="28"/>
+        </w:rPr>
+        <w:t>display</w:t>
+      </w:r>
+      <w:proofErr w:type="gramEnd"/>
+      <w:r>
+        <w:rPr>
+          <w:sz w:val="28"/>
+        </w:rPr>
+        <w:t xml:space="preserve"> error</w:t>
+      </w:r>
+    </w:p>
+    <w:p>
+      <w:pPr>
+        <w:pStyle w:val="ListParagraph"/>
+        <w:ind w:left="2520" w:firstLine="360"/>
+        <w:rPr>
+          <w:sz w:val="28"/>
+        </w:rPr>
+      </w:pPr>
+      <w:proofErr w:type="gramStart"/>
+      <w:r>
+        <w:rPr>
+          <w:sz w:val="28"/>
+        </w:rPr>
+        <w:t>continue</w:t>
+      </w:r>
+      <w:proofErr w:type="gramEnd"/>
+      <w:r>
+        <w:rPr>
+          <w:sz w:val="28"/>
+        </w:rPr>
+        <w:t xml:space="preserve"> loop</w:t>
+      </w:r>
+    </w:p>
+    <w:p>
+      <w:pPr>
+        <w:pStyle w:val="ListParagraph"/>
+        <w:ind w:left="1080"/>
+        <w:rPr>
+          <w:sz w:val="28"/>
+        </w:rPr>
+      </w:pPr>
+      <w:r>
+        <w:rPr>
+          <w:sz w:val="28"/>
+        </w:rPr>
+        <w:tab/>
+      </w:r>
+      <w:r>
+        <w:rPr>
+          <w:sz w:val="28"/>
+        </w:rPr>
+        <w:tab/>
+      </w:r>
+      <w:proofErr w:type="spellStart"/>
+      <w:proofErr w:type="gramStart"/>
+      <w:r>
+        <w:rPr>
+          <w:sz w:val="28"/>
+        </w:rPr>
+        <w:t>solveLadder</w:t>
+      </w:r>
+      <w:proofErr w:type="spellEnd"/>
+      <w:r>
+        <w:rPr>
+          <w:sz w:val="28"/>
+        </w:rPr>
+        <w:t>(</w:t>
+      </w:r>
+      <w:proofErr w:type="gramEnd"/>
+      <w:r>
+        <w:rPr>
+          <w:sz w:val="28"/>
+        </w:rPr>
+        <w:t>inputs)</w:t>
+      </w:r>
+    </w:p>
+    <w:p>
+      <w:pPr>
+        <w:pStyle w:val="ListParagraph"/>
+        <w:ind w:left="1440"/>
+        <w:rPr>
+          <w:sz w:val="28"/>
+        </w:rPr>
+      </w:pPr>
+      <w:proofErr w:type="gramStart"/>
+      <w:r>
+        <w:rPr>
+          <w:sz w:val="28"/>
+        </w:rPr>
+        <w:t>if</w:t>
+      </w:r>
+      <w:proofErr w:type="gramEnd"/>
+      <w:r>
+        <w:rPr>
+          <w:sz w:val="28"/>
+        </w:rPr>
+        <w:t xml:space="preserve"> (file not found or IO failed)</w:t>
+      </w:r>
+    </w:p>
+    <w:p>
+      <w:pPr>
+        <w:pStyle w:val="ListParagraph"/>
+        <w:ind w:left="1440"/>
+        <w:rPr>
+          <w:sz w:val="28"/>
+        </w:rPr>
+      </w:pPr>
+      <w:r>
+        <w:rPr>
+          <w:sz w:val="28"/>
+        </w:rPr>
+        <w:tab/>
+      </w:r>
+      <w:proofErr w:type="gramStart"/>
+      <w:r>
+        <w:rPr>
+          <w:sz w:val="28"/>
+        </w:rPr>
+        <w:t>display</w:t>
+      </w:r>
+      <w:proofErr w:type="gramEnd"/>
+      <w:r>
+        <w:rPr>
+          <w:sz w:val="28"/>
+        </w:rPr>
+        <w:t xml:space="preserve"> error</w:t>
+      </w:r>
+    </w:p>
+    <w:p>
+      <w:pPr>
+        <w:pStyle w:val="ListParagraph"/>
+        <w:ind w:left="1080" w:firstLine="360"/>
+        <w:rPr>
+          <w:sz w:val="28"/>
+        </w:rPr>
+      </w:pPr>
+      <w:proofErr w:type="gramStart"/>
+      <w:r>
+        <w:rPr>
+          <w:sz w:val="28"/>
+        </w:rPr>
+        <w:t>return</w:t>
+      </w:r>
+      <w:proofErr w:type="gramEnd"/>
+      <w:r>
+        <w:rPr>
+          <w:sz w:val="28"/>
+        </w:rPr>
+        <w:t xml:space="preserve"> to main</w:t>
+      </w:r>
+    </w:p>
+    <w:p>
+      <w:pPr>
+        <w:pStyle w:val="ListParagraph"/>
+        <w:ind w:left="1080"/>
+        <w:rPr>
+          <w:sz w:val="28"/>
+        </w:rPr>
+      </w:pPr>
+      <w:r>
+        <w:rPr>
+          <w:sz w:val="28"/>
+        </w:rPr>
+        <w:t>//</w:t>
+      </w:r>
+      <w:proofErr w:type="spellStart"/>
+      <w:r>
+        <w:rPr>
+          <w:sz w:val="28"/>
+        </w:rPr>
+        <w:t>pricessCommands</w:t>
+      </w:r>
+      <w:proofErr w:type="spellEnd"/>
+      <w:r>
+        <w:rPr>
+          <w:sz w:val="28"/>
+        </w:rPr>
+        <w:t xml:space="preserve"> ends</w:t>
+      </w:r>
+    </w:p>
+    <w:p>
+      <w:pPr>
+        <w:pStyle w:val="ListParagraph"/>
+        <w:ind w:left="1080"/>
+        <w:rPr>
+          <w:sz w:val="28"/>
+        </w:rPr>
+      </w:pPr>
+    </w:p>
+    <w:p>
+      <w:pPr>
+        <w:pStyle w:val="ListParagraph"/>
+        <w:ind w:left="1080"/>
+        <w:rPr>
+          <w:sz w:val="28"/>
+        </w:rPr>
+      </w:pPr>
+      <w:proofErr w:type="spellStart"/>
+      <w:proofErr w:type="gramStart"/>
+      <w:r>
+        <w:rPr>
+          <w:sz w:val="28"/>
+        </w:rPr>
+        <w:t>solveLadder</w:t>
+      </w:r>
+      <w:proofErr w:type="spellEnd"/>
+      <w:r>
+        <w:rPr>
+          <w:sz w:val="28"/>
+        </w:rPr>
+        <w:t>(</w:t>
+      </w:r>
+      <w:proofErr w:type="gramEnd"/>
+      <w:r>
+        <w:rPr>
+          <w:sz w:val="28"/>
+        </w:rPr>
+        <w:t>String[] inputs)</w:t>
+      </w:r>
+    </w:p>
+    <w:p>
+      <w:pPr>
+        <w:pStyle w:val="ListParagraph"/>
+        <w:ind w:left="1080"/>
+        <w:rPr>
+          <w:sz w:val="28"/>
+        </w:rPr>
+      </w:pPr>
+      <w:r>
+        <w:rPr>
+          <w:sz w:val="28"/>
+        </w:rPr>
+        <w:tab/>
+      </w:r>
+      <w:proofErr w:type="spellStart"/>
+      <w:proofErr w:type="gramStart"/>
+      <w:r>
+        <w:rPr>
+          <w:sz w:val="28"/>
+        </w:rPr>
+        <w:t>startWord</w:t>
+      </w:r>
+      <w:proofErr w:type="spellEnd"/>
+      <w:proofErr w:type="gramEnd"/>
+      <w:r>
+        <w:rPr>
+          <w:sz w:val="28"/>
+        </w:rPr>
+        <w:t xml:space="preserve"> = inputs[0]</w:t>
+      </w:r>
+    </w:p>
+    <w:p>
+      <w:pPr>
+        <w:pStyle w:val="ListParagraph"/>
+        <w:ind w:left="1080"/>
+        <w:rPr>
+          <w:sz w:val="28"/>
+        </w:rPr>
+      </w:pPr>
+      <w:r>
+        <w:rPr>
+          <w:sz w:val="28"/>
+        </w:rPr>
+        <w:tab/>
+      </w:r>
+      <w:proofErr w:type="spellStart"/>
+      <w:proofErr w:type="gramStart"/>
+      <w:r>
+        <w:rPr>
+          <w:sz w:val="28"/>
+        </w:rPr>
+        <w:t>endWord</w:t>
+      </w:r>
+      <w:proofErr w:type="spellEnd"/>
+      <w:proofErr w:type="gramEnd"/>
+      <w:r>
+        <w:rPr>
+          <w:sz w:val="28"/>
+        </w:rPr>
+        <w:t xml:space="preserve"> = inputs[1]</w:t>
+      </w:r>
+    </w:p>
+    <w:p>
+      <w:pPr>
+        <w:pStyle w:val="ListParagraph"/>
+        <w:ind w:left="1080" w:firstLine="360"/>
+        <w:rPr>
+          <w:sz w:val="28"/>
+        </w:rPr>
+      </w:pPr>
+      <w:proofErr w:type="gramStart"/>
+      <w:r>
+        <w:rPr>
+          <w:sz w:val="28"/>
+        </w:rPr>
+        <w:t>if</w:t>
+      </w:r>
+      <w:proofErr w:type="gramEnd"/>
+      <w:r>
+        <w:rPr>
+          <w:sz w:val="28"/>
+        </w:rPr>
+        <w:t xml:space="preserve"> (</w:t>
+      </w:r>
+      <w:proofErr w:type="spellStart"/>
+      <w:r>
+        <w:rPr>
+          <w:sz w:val="28"/>
+        </w:rPr>
+        <w:t>getDictionary</w:t>
+      </w:r>
+      <w:proofErr w:type="spellEnd"/>
+      <w:r>
+        <w:rPr>
+          <w:sz w:val="28"/>
+        </w:rPr>
+        <w:t xml:space="preserve"> does not contain </w:t>
+      </w:r>
+      <w:proofErr w:type="spellStart"/>
+      <w:r>
+        <w:rPr>
+          <w:sz w:val="28"/>
+        </w:rPr>
+        <w:t>startWord</w:t>
+      </w:r>
+      <w:proofErr w:type="spellEnd"/>
+      <w:r>
+        <w:rPr>
+          <w:sz w:val="28"/>
+        </w:rPr>
+        <w:t xml:space="preserve"> or </w:t>
+      </w:r>
+      <w:proofErr w:type="spellStart"/>
+      <w:r>
+        <w:rPr>
+          <w:sz w:val="28"/>
+        </w:rPr>
+        <w:t>endWord</w:t>
+      </w:r>
+      <w:proofErr w:type="spellEnd"/>
+      <w:r>
+        <w:rPr>
+          <w:sz w:val="28"/>
+        </w:rPr>
+        <w:t>)</w:t>
+      </w:r>
+    </w:p>
+    <w:p>
+      <w:pPr>
+        <w:pStyle w:val="ListParagraph"/>
+        <w:ind w:left="1080"/>
+        <w:rPr>
+          <w:sz w:val="28"/>
+        </w:rPr>
+      </w:pPr>
+      <w:r>
+        <w:rPr>
+          <w:sz w:val="28"/>
+        </w:rPr>
+        <w:tab/>
+      </w:r>
+      <w:r>
+        <w:rPr>
+          <w:sz w:val="28"/>
+        </w:rPr>
+        <w:tab/>
+      </w:r>
+      <w:proofErr w:type="gramStart"/>
+      <w:r>
+        <w:rPr>
+          <w:sz w:val="28"/>
+        </w:rPr>
+        <w:t>display</w:t>
+      </w:r>
+      <w:proofErr w:type="gramEnd"/>
+      <w:r>
+        <w:rPr>
+          <w:sz w:val="28"/>
+        </w:rPr>
+        <w:t xml:space="preserve"> error</w:t>
+      </w:r>
+    </w:p>
+    <w:p>
+      <w:pPr>
+        <w:pStyle w:val="ListParagraph"/>
+        <w:ind w:left="1800" w:firstLine="360"/>
+        <w:rPr>
+          <w:sz w:val="28"/>
+        </w:rPr>
+      </w:pPr>
+      <w:proofErr w:type="gramStart"/>
+      <w:r>
+        <w:rPr>
+          <w:sz w:val="28"/>
+        </w:rPr>
+        <w:t>return</w:t>
+      </w:r>
+      <w:proofErr w:type="gramEnd"/>
+      <w:r>
+        <w:rPr>
+          <w:sz w:val="28"/>
+        </w:rPr>
+        <w:t xml:space="preserve"> to </w:t>
+      </w:r>
+      <w:proofErr w:type="spellStart"/>
+      <w:r>
+        <w:rPr>
+          <w:sz w:val="28"/>
+        </w:rPr>
+        <w:t>processCommands</w:t>
+      </w:r>
+      <w:proofErr w:type="spellEnd"/>
+    </w:p>
+    <w:p>
+      <w:pPr>
+        <w:ind w:left="2160" w:hanging="720"/>
+        <w:rPr>
+          <w:sz w:val="28"/>
+        </w:rPr>
+      </w:pPr>
+      <w:r>
+        <w:rPr>
+          <w:sz w:val="28"/>
+        </w:rPr>
+        <w:t xml:space="preserve">List&lt;String&gt; result = </w:t>
+      </w:r>
+      <w:proofErr w:type="spellStart"/>
+      <w:proofErr w:type="gramStart"/>
+      <w:r>
+        <w:rPr>
+          <w:sz w:val="28"/>
+        </w:rPr>
+        <w:t>wordLadderSolver.computeLadder</w:t>
+      </w:r>
+      <w:proofErr w:type="spellEnd"/>
+      <w:r>
+        <w:rPr>
+          <w:sz w:val="28"/>
+        </w:rPr>
+        <w:t>(</w:t>
+      </w:r>
+      <w:proofErr w:type="spellStart"/>
+      <w:proofErr w:type="gramEnd"/>
+      <w:r>
+        <w:rPr>
+          <w:sz w:val="28"/>
+        </w:rPr>
+        <w:t>startWord</w:t>
+      </w:r>
+      <w:proofErr w:type="spellEnd"/>
+      <w:r>
+        <w:rPr>
+          <w:sz w:val="28"/>
+        </w:rPr>
+        <w:t xml:space="preserve">, </w:t>
+      </w:r>
+      <w:proofErr w:type="spellStart"/>
+      <w:r>
+        <w:rPr>
+          <w:sz w:val="28"/>
+        </w:rPr>
+        <w:t>endWord</w:t>
+      </w:r>
+      <w:proofErr w:type="spellEnd"/>
+      <w:r>
+        <w:rPr>
+          <w:sz w:val="28"/>
+        </w:rPr>
+        <w:t>)</w:t>
+      </w:r>
+    </w:p>
+    <w:p>
+      <w:pPr>
+        <w:ind w:left="2160" w:hanging="720"/>
+        <w:rPr>
+          <w:sz w:val="28"/>
+        </w:rPr>
+      </w:pPr>
+      <w:proofErr w:type="gramStart"/>
+      <w:r>
+        <w:rPr>
+          <w:sz w:val="28"/>
+        </w:rPr>
+        <w:t>if</w:t>
+      </w:r>
+      <w:proofErr w:type="gramEnd"/>
+      <w:r>
+        <w:rPr>
+          <w:sz w:val="28"/>
+        </w:rPr>
+        <w:t xml:space="preserve"> (result is not empty</w:t>
+      </w:r>
+      <w:r>
+        <w:rPr>
+          <w:sz w:val="28"/>
+        </w:rPr>
+        <w:t xml:space="preserve"> and </w:t>
+      </w:r>
+      <w:proofErr w:type="spellStart"/>
+      <w:r>
+        <w:rPr>
+          <w:sz w:val="28"/>
+        </w:rPr>
+        <w:t>validateResult</w:t>
+      </w:r>
+      <w:proofErr w:type="spellEnd"/>
+      <w:r>
+        <w:rPr>
+          <w:sz w:val="28"/>
+        </w:rPr>
+        <w:t>(result) is true</w:t>
+      </w:r>
+      <w:r>
+        <w:rPr>
+          <w:sz w:val="28"/>
+        </w:rPr>
+        <w:t>)</w:t>
+      </w:r>
+    </w:p>
+    <w:p>
+      <w:pPr>
+        <w:ind w:left="2160" w:hanging="720"/>
+        <w:rPr>
+          <w:sz w:val="28"/>
+          <w:szCs w:val="28"/>
+        </w:rPr>
+      </w:pPr>
+      <w:r>
+        <w:rPr>
+          <w:sz w:val="28"/>
+          <w:szCs w:val="28"/>
+        </w:rPr>
+        <w:lastRenderedPageBreak/>
+        <w:tab/>
+      </w:r>
+      <w:proofErr w:type="gramStart"/>
+      <w:r>
+        <w:rPr>
+          <w:sz w:val="28"/>
+          <w:szCs w:val="28"/>
+        </w:rPr>
+        <w:t>print</w:t>
+      </w:r>
+      <w:proofErr w:type="gramEnd"/>
+      <w:r>
+        <w:rPr>
+          <w:sz w:val="28"/>
+          <w:szCs w:val="28"/>
+        </w:rPr>
+        <w:t xml:space="preserve"> result (</w:t>
+      </w:r>
+      <w:r>
+        <w:rPr>
+          <w:sz w:val="28"/>
+          <w:szCs w:val="28"/>
+        </w:rPr>
+        <w:t>all elements in list</w:t>
+      </w:r>
+      <w:r>
+        <w:rPr>
+          <w:sz w:val="28"/>
+          <w:szCs w:val="28"/>
+        </w:rPr>
+        <w:t>)</w:t>
+      </w:r>
+    </w:p>
+    <w:p>
+      <w:pPr>
+        <w:pStyle w:val="ListParagraph"/>
+        <w:ind w:left="1080"/>
+        <w:rPr>
+          <w:sz w:val="28"/>
+          <w:szCs w:val="28"/>
+        </w:rPr>
+      </w:pPr>
+      <w:r>
+        <w:rPr>
+          <w:sz w:val="28"/>
+          <w:szCs w:val="28"/>
+        </w:rPr>
+        <w:tab/>
+      </w:r>
+      <w:proofErr w:type="gramStart"/>
+      <w:r>
+        <w:rPr>
+          <w:sz w:val="28"/>
+          <w:szCs w:val="28"/>
+        </w:rPr>
+        <w:t>if</w:t>
+      </w:r>
+      <w:proofErr w:type="gramEnd"/>
+      <w:r>
+        <w:rPr>
+          <w:sz w:val="28"/>
+          <w:szCs w:val="28"/>
+        </w:rPr>
+        <w:t xml:space="preserve"> (</w:t>
+      </w:r>
+      <w:proofErr w:type="spellStart"/>
+      <w:r>
+        <w:rPr>
+          <w:sz w:val="28"/>
+          <w:szCs w:val="28"/>
+        </w:rPr>
+        <w:t>NoSuchLadderException</w:t>
+      </w:r>
+      <w:proofErr w:type="spellEnd"/>
+      <w:r>
+        <w:rPr>
+          <w:sz w:val="28"/>
+          <w:szCs w:val="28"/>
+        </w:rPr>
+        <w:t xml:space="preserve"> was thrown)</w:t>
+      </w:r>
+    </w:p>
+    <w:p>
+      <w:pPr>
+        <w:pStyle w:val="ListParagraph"/>
+        <w:ind w:left="1080"/>
+        <w:rPr>
+          <w:sz w:val="28"/>
+          <w:szCs w:val="28"/>
+        </w:rPr>
+      </w:pPr>
+      <w:r>
+        <w:rPr>
+          <w:sz w:val="28"/>
+          <w:szCs w:val="28"/>
+        </w:rPr>
+        <w:tab/>
+      </w:r>
+      <w:r>
+        <w:rPr>
+          <w:sz w:val="28"/>
+          <w:szCs w:val="28"/>
+        </w:rPr>
+        <w:tab/>
+      </w:r>
+      <w:proofErr w:type="gramStart"/>
+      <w:r>
+        <w:rPr>
+          <w:sz w:val="28"/>
+          <w:szCs w:val="28"/>
+        </w:rPr>
+        <w:t>print</w:t>
+      </w:r>
+      <w:proofErr w:type="gramEnd"/>
+      <w:r>
+        <w:rPr>
+          <w:sz w:val="28"/>
+          <w:szCs w:val="28"/>
+        </w:rPr>
+        <w:t xml:space="preserve"> </w:t>
+      </w:r>
+      <w:r>
+        <w:rPr>
+          <w:sz w:val="28"/>
+          <w:szCs w:val="28"/>
+        </w:rPr>
+        <w:t>message</w:t>
+      </w:r>
+    </w:p>
+    <w:p>
+      <w:pPr>
+        <w:pStyle w:val="ListParagraph"/>
+        <w:ind w:left="1080" w:firstLine="360"/>
+        <w:rPr>
+          <w:sz w:val="28"/>
+        </w:rPr>
+      </w:pPr>
+      <w:r>
+        <w:rPr>
+          <w:sz w:val="28"/>
+          <w:szCs w:val="28"/>
+        </w:rPr>
+        <w:t>//</w:t>
+      </w:r>
+      <w:r>
+        <w:rPr>
+          <w:sz w:val="28"/>
+        </w:rPr>
+        <w:t xml:space="preserve">return to </w:t>
+      </w:r>
+      <w:proofErr w:type="spellStart"/>
+      <w:r>
+        <w:rPr>
+          <w:sz w:val="28"/>
+        </w:rPr>
+        <w:t>processCommands</w:t>
+      </w:r>
+      <w:proofErr w:type="spellEnd"/>
+    </w:p>
+    <w:p>
+      <w:pPr>
+        <w:pStyle w:val="ListParagraph"/>
+        <w:ind w:left="1080" w:firstLine="360"/>
+        <w:rPr>
+          <w:sz w:val="28"/>
+          <w:szCs w:val="28"/>
         </w:rPr>
       </w:pPr>
     </w:p>
@@ -7903,7 +9617,7 @@
         <w:pStyle w:val="ListParagraph"/>
         <w:numPr>
           <w:ilvl w:val="0"/>
-          <w:numId w:val="7"/>
+          <w:numId w:val="1"/>
         </w:numPr>
         <w:rPr>
           <w:b/>
@@ -7915,761 +9629,118 @@
           <w:b/>
           <w:sz w:val="32"/>
         </w:rPr>
-        <w:t>Algorithm</w:t>
+        <w:t>Description for Design choice</w:t>
       </w:r>
     </w:p>
     <w:p>
       <w:pPr>
-        <w:pStyle w:val="ListParagraph"/>
-        <w:ind w:left="1080"/>
         <w:rPr>
           <w:b/>
           <w:sz w:val="32"/>
         </w:rPr>
       </w:pPr>
-    </w:p>
-    <w:p>
-      <w:pPr>
-        <w:pStyle w:val="ListParagraph"/>
-        <w:ind w:left="1080"/>
-        <w:rPr>
-          <w:sz w:val="32"/>
-        </w:rPr>
-      </w:pPr>
-      <w:r>
-        <w:rPr>
-          <w:sz w:val="32"/>
-        </w:rPr>
-        <w:t xml:space="preserve">While </w:t>
+      <w:r>
+        <w:rPr>
+          <w:sz w:val="28"/>
+          <w:szCs w:val="28"/>
+        </w:rPr>
+        <w:t>Our approach to the problem was using BFS, with internal implementations of hash maps and queues. From a programmer perspective, BFS was more appealing than DFS</w:t>
+      </w:r>
+      <w:r>
+        <w:rPr>
+          <w:sz w:val="28"/>
+          <w:szCs w:val="28"/>
+        </w:rPr>
+        <w:t xml:space="preserve"> in terms of speed</w:t>
+      </w:r>
+      <w:r>
+        <w:rPr>
+          <w:sz w:val="28"/>
+          <w:szCs w:val="28"/>
+        </w:rPr>
+        <w:t xml:space="preserve">, since the problem </w:t>
+      </w:r>
+      <w:r>
+        <w:rPr>
+          <w:sz w:val="28"/>
+          <w:szCs w:val="28"/>
+        </w:rPr>
+        <w:t xml:space="preserve">had </w:t>
+      </w:r>
+      <w:r>
+        <w:rPr>
+          <w:sz w:val="28"/>
+          <w:szCs w:val="28"/>
+        </w:rPr>
+        <w:t>a rare solution (at</w:t>
+      </w:r>
+      <w:r>
+        <w:rPr>
+          <w:sz w:val="28"/>
+          <w:szCs w:val="28"/>
+        </w:rPr>
+        <w:t xml:space="preserve"> </w:t>
+      </w:r>
+      <w:r>
+        <w:rPr>
+          <w:sz w:val="28"/>
+          <w:szCs w:val="28"/>
+        </w:rPr>
+        <w:t xml:space="preserve">most 1) and the solution could exist anywhere in the tree (not just the deeper levels). One downside, however, is that BFS will need higher memory requirements especially if the solution is deep in the tree, since the number of child pointers becomes larger as the tree becomes wider. From a user perspective, BFS provides the shortest word ladder, which usually allows for easy verification of the ladder by inspection. As for OO design, we ensured that access between the driver class and the solver class </w:t>
+      </w:r>
+      <w:r>
+        <w:rPr>
+          <w:sz w:val="28"/>
+          <w:szCs w:val="28"/>
+        </w:rPr>
+        <w:t>was limited and that all fields in both classes were private, with get and set methods as necessary. We also considered and tested many types of inputs (both valid and invalid) that were possible, and ensured that the program has a r</w:t>
+      </w:r>
+      <w:bookmarkStart w:id="0" w:name="_GoBack"/>
+      <w:bookmarkEnd w:id="0"/>
+      <w:r>
+        <w:rPr>
+          <w:sz w:val="28"/>
+          <w:szCs w:val="28"/>
+        </w:rPr>
+        <w:t>eliable mechanism to handle them properly.</w:t>
+      </w:r>
+      <w:r>
+        <w:rPr>
+          <w:sz w:val="28"/>
+          <w:szCs w:val="28"/>
+        </w:rPr>
+        <w:t xml:space="preserve"> Our design also reflects appropriate interaction between objects as would be expected. For example, </w:t>
+      </w:r>
+      <w:r>
+        <w:rPr>
+          <w:sz w:val="28"/>
+          <w:szCs w:val="28"/>
+        </w:rPr>
+        <w:t xml:space="preserve">every instance of a solver class requires the same dictionary, and hence we opted for it to be static. We also supplemented the interface provided in our implementation order to specialize it for the algorithm we chose, while still adhering to the given framework. Whenever possible, we generalized our algorithm to allow for easy enhancements in the future. For example, if instead we were asked to implement a DFS, we could easily override the </w:t>
       </w:r>
       <w:proofErr w:type="spellStart"/>
-      <w:proofErr w:type="gramStart"/>
-      <w:r>
-        <w:rPr>
-          <w:sz w:val="32"/>
-        </w:rPr>
-        <w:t>readline.next</w:t>
+      <w:r>
+        <w:rPr>
+          <w:sz w:val="28"/>
+          <w:szCs w:val="28"/>
+        </w:rPr>
+        <w:t>computeLadder</w:t>
       </w:r>
       <w:proofErr w:type="spellEnd"/>
       <w:r>
         <w:rPr>
-          <w:sz w:val="32"/>
-        </w:rPr>
-        <w:t>()</w:t>
-      </w:r>
-      <w:proofErr w:type="gramEnd"/>
-    </w:p>
-    <w:p>
-      <w:pPr>
-        <w:pStyle w:val="ListParagraph"/>
-        <w:ind w:left="1080"/>
-        <w:rPr>
-          <w:sz w:val="32"/>
-        </w:rPr>
-      </w:pPr>
-      <w:r>
-        <w:rPr>
-          <w:sz w:val="32"/>
-        </w:rPr>
-        <w:tab/>
-      </w:r>
-      <w:proofErr w:type="gramStart"/>
-      <w:r>
-        <w:rPr>
-          <w:sz w:val="32"/>
-        </w:rPr>
-        <w:t>Commands[</w:t>
-      </w:r>
-      <w:proofErr w:type="gramEnd"/>
-      <w:r>
-        <w:rPr>
-          <w:sz w:val="32"/>
-        </w:rPr>
-        <w:t xml:space="preserve">] = </w:t>
-      </w:r>
-      <w:proofErr w:type="spellStart"/>
-      <w:r>
-        <w:rPr>
-          <w:sz w:val="32"/>
-        </w:rPr>
-        <w:t>readlines.next</w:t>
-      </w:r>
-      <w:proofErr w:type="spellEnd"/>
-      <w:r>
-        <w:rPr>
-          <w:sz w:val="32"/>
-        </w:rPr>
-        <w:t>();</w:t>
-      </w:r>
-    </w:p>
-    <w:p>
-      <w:pPr>
-        <w:pStyle w:val="ListParagraph"/>
-        <w:ind w:left="1080"/>
-        <w:rPr>
-          <w:sz w:val="32"/>
-        </w:rPr>
-      </w:pPr>
-      <w:r>
-        <w:rPr>
-          <w:sz w:val="32"/>
-        </w:rPr>
-        <w:tab/>
-        <w:t xml:space="preserve">If </w:t>
-      </w:r>
-      <w:proofErr w:type="gramStart"/>
-      <w:r>
-        <w:rPr>
-          <w:sz w:val="32"/>
-        </w:rPr>
-        <w:t>Commands[</w:t>
-      </w:r>
-      <w:proofErr w:type="gramEnd"/>
-      <w:r>
-        <w:rPr>
-          <w:sz w:val="32"/>
-        </w:rPr>
-        <w:t xml:space="preserve">0] equals “insert” </w:t>
-      </w:r>
-      <w:proofErr w:type="spellStart"/>
-      <w:r>
-        <w:rPr>
-          <w:sz w:val="32"/>
-        </w:rPr>
-        <w:t>parseInsert</w:t>
-      </w:r>
-      <w:proofErr w:type="spellEnd"/>
-      <w:r>
-        <w:rPr>
-          <w:sz w:val="32"/>
-        </w:rPr>
-        <w:t>()</w:t>
-      </w:r>
-      <w:r>
-        <w:rPr>
-          <w:sz w:val="32"/>
-        </w:rPr>
-        <w:br/>
-      </w:r>
-      <w:r>
-        <w:rPr>
-          <w:sz w:val="32"/>
-        </w:rPr>
-        <w:tab/>
-        <w:t xml:space="preserve">If Commands[0] equals “delete” </w:t>
-      </w:r>
-      <w:proofErr w:type="spellStart"/>
-      <w:r>
-        <w:rPr>
-          <w:sz w:val="32"/>
-        </w:rPr>
-        <w:t>parseDelete</w:t>
-      </w:r>
-      <w:proofErr w:type="spellEnd"/>
-      <w:r>
-        <w:rPr>
-          <w:sz w:val="32"/>
-        </w:rPr>
-        <w:t>()</w:t>
-      </w:r>
-    </w:p>
-    <w:p>
-      <w:pPr>
-        <w:pStyle w:val="ListParagraph"/>
-        <w:ind w:left="1080"/>
-        <w:rPr>
-          <w:sz w:val="32"/>
-        </w:rPr>
-      </w:pPr>
-      <w:r>
-        <w:rPr>
-          <w:sz w:val="32"/>
-        </w:rPr>
-        <w:tab/>
-        <w:t xml:space="preserve">If </w:t>
-      </w:r>
-      <w:proofErr w:type="gramStart"/>
-      <w:r>
-        <w:rPr>
-          <w:sz w:val="32"/>
-        </w:rPr>
-        <w:t>Commands[</w:t>
-      </w:r>
-      <w:proofErr w:type="gramEnd"/>
-      <w:r>
-        <w:rPr>
-          <w:sz w:val="32"/>
-        </w:rPr>
-        <w:t xml:space="preserve">0] equals “search” </w:t>
-      </w:r>
-      <w:proofErr w:type="spellStart"/>
-      <w:r>
-        <w:rPr>
-          <w:sz w:val="32"/>
-        </w:rPr>
-        <w:t>parseSearch</w:t>
-      </w:r>
-      <w:proofErr w:type="spellEnd"/>
-      <w:r>
-        <w:rPr>
-          <w:sz w:val="32"/>
-        </w:rPr>
-        <w:t>()</w:t>
-      </w:r>
-    </w:p>
-    <w:p>
-      <w:pPr>
-        <w:pStyle w:val="ListParagraph"/>
-        <w:ind w:left="1080"/>
-        <w:rPr>
-          <w:sz w:val="32"/>
-        </w:rPr>
-      </w:pPr>
-      <w:r>
-        <w:rPr>
-          <w:sz w:val="32"/>
-        </w:rPr>
-        <w:tab/>
-        <w:t xml:space="preserve">If </w:t>
-      </w:r>
-      <w:proofErr w:type="gramStart"/>
-      <w:r>
-        <w:rPr>
-          <w:sz w:val="32"/>
-        </w:rPr>
-        <w:t>Commands[</w:t>
-      </w:r>
-      <w:proofErr w:type="gramEnd"/>
-      <w:r>
-        <w:rPr>
-          <w:sz w:val="32"/>
-        </w:rPr>
-        <w:t xml:space="preserve">0] equals “update” </w:t>
-      </w:r>
-      <w:proofErr w:type="spellStart"/>
-      <w:r>
-        <w:rPr>
-          <w:sz w:val="32"/>
-        </w:rPr>
-        <w:t>parseUpdate</w:t>
-      </w:r>
-      <w:proofErr w:type="spellEnd"/>
-      <w:r>
-        <w:rPr>
-          <w:sz w:val="32"/>
-        </w:rPr>
-        <w:t>()</w:t>
-      </w:r>
-    </w:p>
-    <w:p>
-      <w:pPr>
-        <w:pStyle w:val="ListParagraph"/>
-        <w:ind w:left="1080"/>
-        <w:rPr>
-          <w:sz w:val="32"/>
-        </w:rPr>
-      </w:pPr>
-      <w:r>
-        <w:rPr>
-          <w:sz w:val="32"/>
-        </w:rPr>
-        <w:lastRenderedPageBreak/>
-        <w:tab/>
-        <w:t xml:space="preserve">If </w:t>
-      </w:r>
-      <w:proofErr w:type="gramStart"/>
-      <w:r>
-        <w:rPr>
-          <w:sz w:val="32"/>
-        </w:rPr>
-        <w:t>Commands[</w:t>
-      </w:r>
-      <w:proofErr w:type="gramEnd"/>
-      <w:r>
-        <w:rPr>
-          <w:sz w:val="32"/>
-        </w:rPr>
-        <w:t xml:space="preserve">0] equals “print” </w:t>
-      </w:r>
-      <w:proofErr w:type="spellStart"/>
-      <w:r>
-        <w:rPr>
-          <w:sz w:val="32"/>
-        </w:rPr>
-        <w:t>parsePrint</w:t>
-      </w:r>
-      <w:proofErr w:type="spellEnd"/>
-      <w:r>
-        <w:rPr>
-          <w:sz w:val="32"/>
-        </w:rPr>
-        <w:t>()</w:t>
-      </w:r>
-    </w:p>
-    <w:p>
-      <w:pPr>
-        <w:pStyle w:val="ListParagraph"/>
-        <w:ind w:left="1080"/>
-        <w:rPr>
-          <w:sz w:val="32"/>
-        </w:rPr>
-      </w:pPr>
-    </w:p>
-    <w:p>
-      <w:pPr>
-        <w:pStyle w:val="ListParagraph"/>
-        <w:ind w:left="1080"/>
-        <w:rPr>
-          <w:sz w:val="32"/>
-        </w:rPr>
-      </w:pPr>
-      <w:r>
-        <w:rPr>
-          <w:sz w:val="32"/>
-        </w:rPr>
-        <w:t>Return</w:t>
-      </w:r>
-    </w:p>
-    <w:p>
-      <w:pPr>
-        <w:pStyle w:val="ListParagraph"/>
-        <w:ind w:left="1080"/>
-        <w:rPr>
-          <w:sz w:val="32"/>
-        </w:rPr>
-      </w:pPr>
-    </w:p>
-    <w:p>
-      <w:pPr>
-        <w:pStyle w:val="ListParagraph"/>
-        <w:ind w:left="1080"/>
-        <w:rPr>
-          <w:sz w:val="32"/>
-        </w:rPr>
-      </w:pPr>
-      <w:r>
-        <w:rPr>
-          <w:sz w:val="32"/>
-        </w:rPr>
-        <w:br/>
-      </w:r>
-      <w:proofErr w:type="spellStart"/>
-      <w:proofErr w:type="gramStart"/>
-      <w:r>
-        <w:rPr>
-          <w:sz w:val="32"/>
-        </w:rPr>
-        <w:t>parseInsert</w:t>
-      </w:r>
-      <w:proofErr w:type="spellEnd"/>
-      <w:r>
-        <w:rPr>
-          <w:sz w:val="32"/>
-        </w:rPr>
-        <w:t>()</w:t>
-      </w:r>
-      <w:proofErr w:type="gramEnd"/>
-    </w:p>
-    <w:p>
-      <w:pPr>
-        <w:pStyle w:val="ListParagraph"/>
-        <w:ind w:left="1080"/>
-        <w:rPr>
-          <w:sz w:val="32"/>
-        </w:rPr>
-      </w:pPr>
-      <w:r>
-        <w:rPr>
-          <w:sz w:val="32"/>
-        </w:rPr>
-        <w:tab/>
-      </w:r>
-      <w:proofErr w:type="spellStart"/>
-      <w:proofErr w:type="gramStart"/>
-      <w:r>
-        <w:rPr>
-          <w:sz w:val="32"/>
-        </w:rPr>
-        <w:t>GenerateItem</w:t>
-      </w:r>
-      <w:proofErr w:type="spellEnd"/>
-      <w:r>
-        <w:rPr>
-          <w:sz w:val="32"/>
-        </w:rPr>
-        <w:t>(</w:t>
-      </w:r>
-      <w:proofErr w:type="gramEnd"/>
-      <w:r>
-        <w:rPr>
-          <w:sz w:val="32"/>
-        </w:rPr>
-        <w:t>Commands);</w:t>
-      </w:r>
-    </w:p>
-    <w:p>
-      <w:pPr>
-        <w:pStyle w:val="ListParagraph"/>
-        <w:ind w:left="1080"/>
-        <w:rPr>
-          <w:sz w:val="32"/>
-        </w:rPr>
-      </w:pPr>
-      <w:r>
-        <w:rPr>
-          <w:sz w:val="32"/>
-        </w:rPr>
-        <w:t>Return</w:t>
-      </w:r>
-    </w:p>
-    <w:p>
-      <w:pPr>
-        <w:pStyle w:val="ListParagraph"/>
-        <w:ind w:left="1080"/>
-        <w:rPr>
-          <w:sz w:val="32"/>
-        </w:rPr>
-      </w:pPr>
-    </w:p>
-    <w:p>
-      <w:pPr>
-        <w:pStyle w:val="ListParagraph"/>
-        <w:ind w:left="1080"/>
-        <w:rPr>
-          <w:sz w:val="32"/>
-        </w:rPr>
-      </w:pPr>
-      <w:proofErr w:type="spellStart"/>
-      <w:proofErr w:type="gramStart"/>
-      <w:r>
-        <w:rPr>
-          <w:sz w:val="32"/>
-        </w:rPr>
-        <w:t>parseDelete</w:t>
-      </w:r>
-      <w:proofErr w:type="spellEnd"/>
-      <w:r>
-        <w:rPr>
-          <w:sz w:val="32"/>
-        </w:rPr>
-        <w:t>()</w:t>
-      </w:r>
-      <w:proofErr w:type="gramEnd"/>
-    </w:p>
-    <w:p>
-      <w:pPr>
-        <w:pStyle w:val="ListParagraph"/>
-        <w:ind w:left="1080"/>
-        <w:rPr>
-          <w:sz w:val="32"/>
-        </w:rPr>
-      </w:pPr>
-      <w:r>
-        <w:rPr>
-          <w:sz w:val="32"/>
-        </w:rPr>
-        <w:tab/>
-        <w:t xml:space="preserve">Find item from </w:t>
-      </w:r>
-      <w:proofErr w:type="spellStart"/>
-      <w:r>
-        <w:rPr>
-          <w:sz w:val="32"/>
-        </w:rPr>
-        <w:t>Arraylist</w:t>
-      </w:r>
-      <w:proofErr w:type="spellEnd"/>
-    </w:p>
-    <w:p>
-      <w:pPr>
-        <w:pStyle w:val="ListParagraph"/>
-        <w:ind w:left="1080"/>
-        <w:rPr>
-          <w:sz w:val="32"/>
-        </w:rPr>
-      </w:pPr>
-      <w:r>
-        <w:rPr>
-          <w:sz w:val="32"/>
-        </w:rPr>
-        <w:tab/>
-        <w:t>Remove Index</w:t>
-      </w:r>
-    </w:p>
-    <w:p>
-      <w:pPr>
-        <w:pStyle w:val="ListParagraph"/>
-        <w:ind w:left="1080"/>
-        <w:rPr>
-          <w:sz w:val="32"/>
-        </w:rPr>
-      </w:pPr>
-      <w:r>
-        <w:rPr>
-          <w:sz w:val="32"/>
-        </w:rPr>
-        <w:t>Return</w:t>
-      </w:r>
-    </w:p>
-    <w:p>
-      <w:pPr>
-        <w:pStyle w:val="ListParagraph"/>
-        <w:ind w:left="1080"/>
-        <w:rPr>
-          <w:sz w:val="32"/>
-        </w:rPr>
-      </w:pPr>
-    </w:p>
-    <w:p>
-      <w:pPr>
-        <w:pStyle w:val="ListParagraph"/>
-        <w:ind w:left="1080"/>
-        <w:rPr>
-          <w:sz w:val="32"/>
-        </w:rPr>
-      </w:pPr>
-      <w:proofErr w:type="spellStart"/>
-      <w:proofErr w:type="gramStart"/>
-      <w:r>
-        <w:rPr>
-          <w:sz w:val="32"/>
-        </w:rPr>
-        <w:t>parseSearch</w:t>
-      </w:r>
-      <w:proofErr w:type="spellEnd"/>
-      <w:r>
-        <w:rPr>
-          <w:sz w:val="32"/>
-        </w:rPr>
-        <w:t>()</w:t>
-      </w:r>
-      <w:proofErr w:type="gramEnd"/>
-    </w:p>
-    <w:p>
-      <w:pPr>
-        <w:pStyle w:val="ListParagraph"/>
-        <w:ind w:left="1080"/>
-        <w:rPr>
-          <w:sz w:val="32"/>
-        </w:rPr>
-      </w:pPr>
-      <w:r>
-        <w:rPr>
-          <w:sz w:val="32"/>
-        </w:rPr>
-        <w:tab/>
-        <w:t xml:space="preserve">Find item from </w:t>
-      </w:r>
-      <w:proofErr w:type="spellStart"/>
-      <w:r>
-        <w:rPr>
-          <w:sz w:val="32"/>
-        </w:rPr>
-        <w:t>Arraylist</w:t>
-      </w:r>
-      <w:proofErr w:type="spellEnd"/>
-    </w:p>
-    <w:p>
-      <w:pPr>
-        <w:pStyle w:val="ListParagraph"/>
-        <w:ind w:left="1080"/>
-        <w:rPr>
-          <w:sz w:val="32"/>
-        </w:rPr>
-      </w:pPr>
-      <w:r>
-        <w:rPr>
-          <w:sz w:val="32"/>
-        </w:rPr>
-        <w:t>Return Index</w:t>
-      </w:r>
-    </w:p>
-    <w:p>
-      <w:pPr>
-        <w:pStyle w:val="ListParagraph"/>
-        <w:ind w:left="1080"/>
-        <w:rPr>
-          <w:sz w:val="32"/>
-        </w:rPr>
-      </w:pPr>
-    </w:p>
-    <w:p>
-      <w:pPr>
-        <w:pStyle w:val="ListParagraph"/>
-        <w:ind w:left="1080"/>
-        <w:rPr>
-          <w:sz w:val="32"/>
-        </w:rPr>
-      </w:pPr>
-      <w:proofErr w:type="spellStart"/>
-      <w:proofErr w:type="gramStart"/>
-      <w:r>
-        <w:rPr>
-          <w:sz w:val="32"/>
-        </w:rPr>
-        <w:t>parseUpdate</w:t>
-      </w:r>
-      <w:proofErr w:type="spellEnd"/>
-      <w:r>
-        <w:rPr>
-          <w:sz w:val="32"/>
-        </w:rPr>
-        <w:t>()</w:t>
-      </w:r>
-      <w:proofErr w:type="gramEnd"/>
-    </w:p>
-    <w:p>
-      <w:pPr>
-        <w:pStyle w:val="ListParagraph"/>
-        <w:ind w:left="1080"/>
-        <w:rPr>
-          <w:sz w:val="32"/>
-        </w:rPr>
-      </w:pPr>
-      <w:r>
-        <w:rPr>
-          <w:sz w:val="32"/>
-        </w:rPr>
-        <w:tab/>
-        <w:t xml:space="preserve">Find item from </w:t>
-      </w:r>
-      <w:proofErr w:type="spellStart"/>
-      <w:r>
-        <w:rPr>
-          <w:sz w:val="32"/>
-        </w:rPr>
-        <w:t>Arraylist</w:t>
-      </w:r>
-      <w:proofErr w:type="spellEnd"/>
-    </w:p>
-    <w:p>
-      <w:pPr>
-        <w:pStyle w:val="ListParagraph"/>
-        <w:ind w:left="1080"/>
-        <w:rPr>
-          <w:sz w:val="32"/>
-        </w:rPr>
-      </w:pPr>
-      <w:r>
-        <w:rPr>
-          <w:sz w:val="32"/>
-        </w:rPr>
-        <w:tab/>
-        <w:t>Update Values</w:t>
-      </w:r>
-    </w:p>
-    <w:p>
-      <w:pPr>
-        <w:pStyle w:val="ListParagraph"/>
-        <w:ind w:left="1080"/>
-        <w:rPr>
-          <w:sz w:val="32"/>
-        </w:rPr>
-      </w:pPr>
-      <w:r>
-        <w:rPr>
-          <w:sz w:val="32"/>
-        </w:rPr>
-        <w:t>Return</w:t>
-      </w:r>
-    </w:p>
-    <w:p>
-      <w:pPr>
-        <w:pStyle w:val="ListParagraph"/>
-        <w:ind w:left="1080"/>
-        <w:rPr>
-          <w:sz w:val="32"/>
-        </w:rPr>
-      </w:pPr>
-    </w:p>
-    <w:p>
-      <w:pPr>
-        <w:pStyle w:val="ListParagraph"/>
-        <w:ind w:left="1080"/>
-        <w:rPr>
-          <w:sz w:val="32"/>
-        </w:rPr>
-      </w:pPr>
-    </w:p>
-    <w:p>
-      <w:pPr>
-        <w:pStyle w:val="ListParagraph"/>
-        <w:ind w:left="1080"/>
-        <w:rPr>
-          <w:sz w:val="32"/>
-        </w:rPr>
-      </w:pPr>
-      <w:proofErr w:type="spellStart"/>
-      <w:proofErr w:type="gramStart"/>
-      <w:r>
-        <w:rPr>
-          <w:sz w:val="32"/>
-        </w:rPr>
-        <w:t>parsePrint</w:t>
-      </w:r>
-      <w:proofErr w:type="spellEnd"/>
-      <w:r>
-        <w:rPr>
-          <w:sz w:val="32"/>
-        </w:rPr>
-        <w:t>()</w:t>
-      </w:r>
-      <w:proofErr w:type="gramEnd"/>
-    </w:p>
-    <w:p>
-      <w:pPr>
-        <w:pStyle w:val="ListParagraph"/>
-        <w:ind w:left="1080"/>
-        <w:rPr>
-          <w:sz w:val="32"/>
-        </w:rPr>
-      </w:pPr>
-      <w:r>
-        <w:rPr>
-          <w:sz w:val="32"/>
-        </w:rPr>
-        <w:tab/>
-        <w:t xml:space="preserve">Print </w:t>
-      </w:r>
-      <w:proofErr w:type="spellStart"/>
-      <w:r>
-        <w:rPr>
-          <w:sz w:val="32"/>
-        </w:rPr>
-        <w:t>Arraylist</w:t>
-      </w:r>
-      <w:proofErr w:type="spellEnd"/>
-    </w:p>
-    <w:p>
-      <w:pPr>
-        <w:pStyle w:val="ListParagraph"/>
-        <w:ind w:left="1080"/>
-        <w:rPr>
-          <w:sz w:val="32"/>
-        </w:rPr>
-      </w:pPr>
-      <w:r>
-        <w:rPr>
-          <w:sz w:val="32"/>
-        </w:rPr>
-        <w:t>Return</w:t>
-      </w:r>
-    </w:p>
-    <w:p>
-      <w:pPr>
-        <w:rPr>
-          <w:b/>
-          <w:sz w:val="32"/>
-        </w:rPr>
-      </w:pPr>
-    </w:p>
-    <w:p>
-      <w:pPr>
-        <w:rPr>
-          <w:b/>
-          <w:sz w:val="32"/>
-        </w:rPr>
-      </w:pPr>
+          <w:sz w:val="28"/>
+          <w:szCs w:val="28"/>
+        </w:rPr>
+        <w:t xml:space="preserve"> method with a new algorithm. Even if we were given a dictionary 6-letter words</w:t>
+      </w:r>
+      <w:r>
+        <w:rPr>
+          <w:sz w:val="28"/>
+          <w:szCs w:val="28"/>
+        </w:rPr>
+        <w:t>, we would simply have to make small changes to our error handling checking and some internal data structures that would allow for 6-letter word ladders. As such, our program is generally quite flexible.</w:t>
+      </w:r>
     </w:p>
     <w:p>
       <w:pPr>

</xml_diff>